<commit_message>
Removed old files and updated with new blank ones.
Deleted previous template files and uploaded new ones.
</commit_message>
<xml_diff>
--- a/Documentation/Working_Documents/Device_Name_Summary.docx
+++ b/Documentation/Working_Documents/Device_Name_Summary.docx
@@ -4,22 +4,751 @@
   <w:body>
     <w:p>
       <w:pPr>
-        <w:rPr>
-          <w:lang w:val="en-US"/>
-        </w:rPr>
-      </w:pPr>
-      <w:r>
-        <w:rPr>
-          <w:lang w:val="en-US"/>
-        </w:rPr>
-        <w:t>This document is intended to be a summary of a device to make it easier to add to the website.</w:t>
-      </w:r>
-    </w:p>
-    <w:p>
-      <w:pPr>
         <w:pStyle w:val="Heading1"/>
-      </w:pPr>
-      <w:r>
+        <w:rPr>
+          <w:rFonts w:ascii="Calibri" w:eastAsia="Calibri" w:hAnsi="Calibri" w:cs="Calibri"/>
+          <w:sz w:val="22"/>
+          <w:szCs w:val="22"/>
+          <w:lang w:val="en-CA"/>
+        </w:rPr>
+      </w:pPr>
+      <w:r>
+        <w:rPr>
+          <w:rFonts w:ascii="Calibri" w:eastAsia="Calibri" w:hAnsi="Calibri" w:cs="Calibri"/>
+          <w:sz w:val="28"/>
+          <w:szCs w:val="28"/>
+        </w:rPr>
+        <w:t>Completion Checklist (DELETE BEFORE POSTING)</w:t>
+      </w:r>
+    </w:p>
+    <w:p>
+      <w:pPr>
+        <w:pStyle w:val="ListParagraph"/>
+        <w:numPr>
+          <w:ilvl w:val="0"/>
+          <w:numId w:val="4"/>
+        </w:numPr>
+      </w:pPr>
+      <w:r>
+        <w:t xml:space="preserve">Update &lt;MONTH&gt; and &lt;YEAR&gt; in </w:t>
+      </w:r>
+      <w:proofErr w:type="gramStart"/>
+      <w:r>
+        <w:t>header</w:t>
+      </w:r>
+      <w:proofErr w:type="gramEnd"/>
+    </w:p>
+    <w:p>
+      <w:pPr>
+        <w:pStyle w:val="ListParagraph"/>
+        <w:numPr>
+          <w:ilvl w:val="0"/>
+          <w:numId w:val="4"/>
+        </w:numPr>
+      </w:pPr>
+      <w:r>
+        <w:t xml:space="preserve">Update </w:t>
+      </w:r>
+      <w:r>
+        <w:t xml:space="preserve">V&lt;X.X&gt; in </w:t>
+      </w:r>
+      <w:proofErr w:type="gramStart"/>
+      <w:r>
+        <w:t>header</w:t>
+      </w:r>
+      <w:proofErr w:type="gramEnd"/>
+    </w:p>
+    <w:p>
+      <w:pPr>
+        <w:pStyle w:val="ListParagraph"/>
+        <w:numPr>
+          <w:ilvl w:val="0"/>
+          <w:numId w:val="4"/>
+        </w:numPr>
+      </w:pPr>
+      <w:r>
+        <w:t>Update &lt;DEVICE NAME&gt;</w:t>
+      </w:r>
+      <w:r>
+        <w:t xml:space="preserve"> in </w:t>
+      </w:r>
+      <w:proofErr w:type="gramStart"/>
+      <w:r>
+        <w:t>header</w:t>
+      </w:r>
+      <w:proofErr w:type="gramEnd"/>
+    </w:p>
+    <w:p>
+      <w:pPr>
+        <w:pStyle w:val="ListParagraph"/>
+        <w:numPr>
+          <w:ilvl w:val="0"/>
+          <w:numId w:val="4"/>
+        </w:numPr>
+      </w:pPr>
+      <w:r>
+        <w:t xml:space="preserve">Update &lt;AUTHOR&gt; in </w:t>
+      </w:r>
+      <w:proofErr w:type="gramStart"/>
+      <w:r>
+        <w:t>footer</w:t>
+      </w:r>
+      <w:proofErr w:type="gramEnd"/>
+    </w:p>
+    <w:p>
+      <w:pPr>
+        <w:pStyle w:val="ListParagraph"/>
+        <w:numPr>
+          <w:ilvl w:val="0"/>
+          <w:numId w:val="4"/>
+        </w:numPr>
+      </w:pPr>
+      <w:r>
+        <w:t xml:space="preserve">Update webpage link in </w:t>
+      </w:r>
+      <w:proofErr w:type="gramStart"/>
+      <w:r>
+        <w:t>footer</w:t>
+      </w:r>
+      <w:proofErr w:type="gramEnd"/>
+    </w:p>
+    <w:p>
+      <w:pPr>
+        <w:pStyle w:val="ListParagraph"/>
+        <w:numPr>
+          <w:ilvl w:val="0"/>
+          <w:numId w:val="4"/>
+        </w:numPr>
+      </w:pPr>
+      <w:r>
+        <w:t>Complete O</w:t>
+      </w:r>
+      <w:r>
+        <w:t xml:space="preserve">verview </w:t>
+      </w:r>
+      <w:r>
+        <w:t>page</w:t>
+      </w:r>
+    </w:p>
+    <w:p>
+      <w:pPr>
+        <w:pStyle w:val="ListParagraph"/>
+        <w:numPr>
+          <w:ilvl w:val="0"/>
+          <w:numId w:val="4"/>
+        </w:numPr>
+      </w:pPr>
+      <w:r>
+        <w:t>Complete Product Information</w:t>
+      </w:r>
+    </w:p>
+    <w:p>
+      <w:pPr>
+        <w:pStyle w:val="ListParagraph"/>
+        <w:numPr>
+          <w:ilvl w:val="1"/>
+          <w:numId w:val="4"/>
+        </w:numPr>
+      </w:pPr>
+      <w:r>
+        <w:t>Complete Product Name</w:t>
+      </w:r>
+    </w:p>
+    <w:p>
+      <w:pPr>
+        <w:pStyle w:val="ListParagraph"/>
+        <w:numPr>
+          <w:ilvl w:val="1"/>
+          <w:numId w:val="4"/>
+        </w:numPr>
+      </w:pPr>
+      <w:r>
+        <w:t>Complete Device Category</w:t>
+      </w:r>
+    </w:p>
+    <w:p>
+      <w:pPr>
+        <w:pStyle w:val="ListParagraph"/>
+        <w:numPr>
+          <w:ilvl w:val="1"/>
+          <w:numId w:val="4"/>
+        </w:numPr>
+      </w:pPr>
+      <w:r>
+        <w:t>Complete User Value Statement</w:t>
+      </w:r>
+    </w:p>
+    <w:p>
+      <w:pPr>
+        <w:pStyle w:val="ListParagraph"/>
+        <w:numPr>
+          <w:ilvl w:val="1"/>
+          <w:numId w:val="4"/>
+        </w:numPr>
+      </w:pPr>
+      <w:r>
+        <w:t>Complete Designer</w:t>
+      </w:r>
+    </w:p>
+    <w:p>
+      <w:pPr>
+        <w:pStyle w:val="ListParagraph"/>
+        <w:numPr>
+          <w:ilvl w:val="0"/>
+          <w:numId w:val="4"/>
+        </w:numPr>
+      </w:pPr>
+      <w:r>
+        <w:t>Complete Device Info</w:t>
+      </w:r>
+    </w:p>
+    <w:p>
+      <w:pPr>
+        <w:pStyle w:val="ListParagraph"/>
+        <w:numPr>
+          <w:ilvl w:val="1"/>
+          <w:numId w:val="4"/>
+        </w:numPr>
+      </w:pPr>
+      <w:r>
+        <w:t>Overview</w:t>
+      </w:r>
+    </w:p>
+    <w:p>
+      <w:pPr>
+        <w:pStyle w:val="ListParagraph"/>
+        <w:numPr>
+          <w:ilvl w:val="1"/>
+          <w:numId w:val="4"/>
+        </w:numPr>
+      </w:pPr>
+      <w:r>
+        <w:t>Disability Type</w:t>
+      </w:r>
+    </w:p>
+    <w:p>
+      <w:pPr>
+        <w:pStyle w:val="ListParagraph"/>
+        <w:numPr>
+          <w:ilvl w:val="1"/>
+          <w:numId w:val="4"/>
+        </w:numPr>
+      </w:pPr>
+      <w:r>
+        <w:t>Disability Type Description</w:t>
+      </w:r>
+    </w:p>
+    <w:p>
+      <w:pPr>
+        <w:pStyle w:val="ListParagraph"/>
+        <w:numPr>
+          <w:ilvl w:val="1"/>
+          <w:numId w:val="4"/>
+        </w:numPr>
+      </w:pPr>
+      <w:r>
+        <w:t>How To Use</w:t>
+      </w:r>
+    </w:p>
+    <w:p>
+      <w:pPr>
+        <w:pStyle w:val="ListParagraph"/>
+        <w:numPr>
+          <w:ilvl w:val="1"/>
+          <w:numId w:val="4"/>
+        </w:numPr>
+      </w:pPr>
+      <w:r>
+        <w:t>Estimated Cost</w:t>
+      </w:r>
+    </w:p>
+    <w:p>
+      <w:pPr>
+        <w:pStyle w:val="ListParagraph"/>
+        <w:numPr>
+          <w:ilvl w:val="1"/>
+          <w:numId w:val="4"/>
+        </w:numPr>
+      </w:pPr>
+      <w:r>
+        <w:t>Attribution</w:t>
+      </w:r>
+    </w:p>
+    <w:p>
+      <w:pPr>
+        <w:pStyle w:val="ListParagraph"/>
+        <w:numPr>
+          <w:ilvl w:val="0"/>
+          <w:numId w:val="4"/>
+        </w:numPr>
+      </w:pPr>
+      <w:r>
+        <w:t>Complete Maker Info</w:t>
+      </w:r>
+    </w:p>
+    <w:p>
+      <w:pPr>
+        <w:pStyle w:val="ListParagraph"/>
+        <w:numPr>
+          <w:ilvl w:val="1"/>
+          <w:numId w:val="4"/>
+        </w:numPr>
+      </w:pPr>
+      <w:r>
+        <w:t>Project Skills</w:t>
+      </w:r>
+    </w:p>
+    <w:p>
+      <w:pPr>
+        <w:pStyle w:val="ListParagraph"/>
+        <w:numPr>
+          <w:ilvl w:val="1"/>
+          <w:numId w:val="4"/>
+        </w:numPr>
+      </w:pPr>
+      <w:r>
+        <w:t>Skills Description</w:t>
+      </w:r>
+    </w:p>
+    <w:p>
+      <w:pPr>
+        <w:pStyle w:val="ListParagraph"/>
+        <w:numPr>
+          <w:ilvl w:val="1"/>
+          <w:numId w:val="4"/>
+        </w:numPr>
+      </w:pPr>
+      <w:r>
+        <w:t>Tools Needed</w:t>
+      </w:r>
+    </w:p>
+    <w:p>
+      <w:pPr>
+        <w:pStyle w:val="ListParagraph"/>
+        <w:numPr>
+          <w:ilvl w:val="1"/>
+          <w:numId w:val="4"/>
+        </w:numPr>
+      </w:pPr>
+      <w:r>
+        <w:t xml:space="preserve">Print Time </w:t>
+      </w:r>
+    </w:p>
+    <w:p>
+      <w:pPr>
+        <w:pStyle w:val="ListParagraph"/>
+        <w:numPr>
+          <w:ilvl w:val="1"/>
+          <w:numId w:val="4"/>
+        </w:numPr>
+      </w:pPr>
+      <w:r>
+        <w:t>Build Time</w:t>
+      </w:r>
+    </w:p>
+    <w:p>
+      <w:pPr>
+        <w:pStyle w:val="ListParagraph"/>
+        <w:numPr>
+          <w:ilvl w:val="1"/>
+          <w:numId w:val="4"/>
+        </w:numPr>
+      </w:pPr>
+      <w:r>
+        <w:t>Build</w:t>
+      </w:r>
+      <w:r>
+        <w:t xml:space="preserve"> Instructions</w:t>
+      </w:r>
+    </w:p>
+    <w:p>
+      <w:pPr>
+        <w:pStyle w:val="ListParagraph"/>
+        <w:numPr>
+          <w:ilvl w:val="1"/>
+          <w:numId w:val="4"/>
+        </w:numPr>
+      </w:pPr>
+      <w:r>
+        <w:t>Download Link</w:t>
+      </w:r>
+    </w:p>
+    <w:p>
+      <w:pPr>
+        <w:pStyle w:val="ListParagraph"/>
+        <w:numPr>
+          <w:ilvl w:val="1"/>
+          <w:numId w:val="4"/>
+        </w:numPr>
+      </w:pPr>
+      <w:r>
+        <w:t>Project Link</w:t>
+      </w:r>
+    </w:p>
+    <w:p>
+      <w:pPr>
+        <w:pStyle w:val="ListParagraph"/>
+        <w:numPr>
+          <w:ilvl w:val="0"/>
+          <w:numId w:val="4"/>
+        </w:numPr>
+      </w:pPr>
+      <w:r>
+        <w:t xml:space="preserve">Complete </w:t>
+      </w:r>
+      <w:r>
+        <w:t>Licen</w:t>
+      </w:r>
+      <w:r>
+        <w:t>se</w:t>
+      </w:r>
+    </w:p>
+    <w:p>
+      <w:pPr>
+        <w:pStyle w:val="ListParagraph"/>
+        <w:numPr>
+          <w:ilvl w:val="0"/>
+          <w:numId w:val="4"/>
+        </w:numPr>
+      </w:pPr>
+      <w:r>
+        <w:t>Delete Completion Checklist</w:t>
+      </w:r>
+    </w:p>
+    <w:p>
+      <w:pPr>
+        <w:rPr>
+          <w:lang w:val="en-US"/>
+        </w:rPr>
+      </w:pPr>
+    </w:p>
+    <w:p>
+      <w:pPr>
+        <w:rPr>
+          <w:lang w:val="en-US"/>
+        </w:rPr>
+      </w:pPr>
+    </w:p>
+    <w:p>
+      <w:pPr>
+        <w:rPr>
+          <w:lang w:val="en-US"/>
+        </w:rPr>
+      </w:pPr>
+    </w:p>
+    <w:p>
+      <w:pPr>
+        <w:rPr>
+          <w:lang w:val="en-US"/>
+        </w:rPr>
+      </w:pPr>
+    </w:p>
+    <w:p>
+      <w:pPr>
+        <w:pStyle w:val="Heading1"/>
+      </w:pPr>
+      <w:r>
+        <w:rPr>
+          <w:rFonts w:ascii="Calibri" w:eastAsia="Calibri" w:hAnsi="Calibri" w:cs="Calibri"/>
+          <w:sz w:val="28"/>
+          <w:szCs w:val="28"/>
+        </w:rPr>
+        <w:lastRenderedPageBreak/>
+        <w:t>Overview</w:t>
+      </w:r>
+    </w:p>
+    <w:p>
+      <w:pPr>
+        <w:rPr>
+          <w:lang w:val="en-US"/>
+        </w:rPr>
+      </w:pPr>
+      <w:r>
+        <w:rPr>
+          <w:lang w:val="en-US"/>
+        </w:rPr>
+        <w:t xml:space="preserve">The Device Summary </w:t>
+      </w:r>
+      <w:r>
+        <w:rPr>
+          <w:lang w:val="en-US"/>
+        </w:rPr>
+        <w:t xml:space="preserve">is intended </w:t>
+      </w:r>
+      <w:r>
+        <w:rPr>
+          <w:lang w:val="en-US"/>
+        </w:rPr>
+        <w:t xml:space="preserve">to be a </w:t>
+      </w:r>
+      <w:r>
+        <w:rPr>
+          <w:lang w:val="en-US"/>
+        </w:rPr>
+        <w:t xml:space="preserve">detailed </w:t>
+      </w:r>
+      <w:r>
+        <w:rPr>
+          <w:lang w:val="en-US"/>
+        </w:rPr>
+        <w:t xml:space="preserve">summary of the device, </w:t>
+      </w:r>
+      <w:proofErr w:type="gramStart"/>
+      <w:r>
+        <w:rPr>
+          <w:lang w:val="en-US"/>
+        </w:rPr>
+        <w:t>product</w:t>
+      </w:r>
+      <w:proofErr w:type="gramEnd"/>
+      <w:r>
+        <w:rPr>
+          <w:lang w:val="en-US"/>
+        </w:rPr>
+        <w:t xml:space="preserve"> and maker </w:t>
+      </w:r>
+      <w:r>
+        <w:rPr>
+          <w:lang w:val="en-US"/>
+        </w:rPr>
+        <w:t>information</w:t>
+      </w:r>
+      <w:r>
+        <w:rPr>
+          <w:lang w:val="en-US"/>
+        </w:rPr>
+        <w:t xml:space="preserve"> </w:t>
+      </w:r>
+      <w:r>
+        <w:rPr>
+          <w:lang w:val="en-US"/>
+        </w:rPr>
+        <w:t>for the &lt;</w:t>
+      </w:r>
+      <w:r>
+        <w:rPr>
+          <w:lang w:val="en-US"/>
+        </w:rPr>
+        <w:t>DEVICE NAME&gt;</w:t>
+      </w:r>
+      <w:r>
+        <w:rPr>
+          <w:lang w:val="en-US"/>
+        </w:rPr>
+        <w:t>,</w:t>
+      </w:r>
+      <w:r>
+        <w:rPr>
+          <w:lang w:val="en-US"/>
+        </w:rPr>
+        <w:t xml:space="preserve"> mak</w:t>
+      </w:r>
+      <w:r>
+        <w:rPr>
+          <w:lang w:val="en-US"/>
+        </w:rPr>
+        <w:t>ing</w:t>
+      </w:r>
+      <w:r>
+        <w:rPr>
+          <w:lang w:val="en-US"/>
+        </w:rPr>
+        <w:t xml:space="preserve"> it easier to add to the</w:t>
+      </w:r>
+      <w:r>
+        <w:rPr>
+          <w:lang w:val="en-US"/>
+        </w:rPr>
+        <w:t xml:space="preserve"> Makers Making Change</w:t>
+      </w:r>
+      <w:r>
+        <w:rPr>
+          <w:lang w:val="en-US"/>
+        </w:rPr>
+        <w:t xml:space="preserve"> website.</w:t>
+      </w:r>
+      <w:r>
+        <w:rPr>
+          <w:lang w:val="en-US"/>
+        </w:rPr>
+        <w:t xml:space="preserve"> </w:t>
+      </w:r>
+      <w:r>
+        <w:rPr>
+          <w:lang w:val="en-US"/>
+        </w:rPr>
+        <w:t xml:space="preserve">It is intended for anyone who will view the device </w:t>
+      </w:r>
+      <w:r>
+        <w:rPr>
+          <w:lang w:val="en-US"/>
+        </w:rPr>
+        <w:t>listing</w:t>
+      </w:r>
+      <w:r>
+        <w:rPr>
+          <w:lang w:val="en-US"/>
+        </w:rPr>
+        <w:t>.</w:t>
+      </w:r>
+      <w:r>
+        <w:rPr>
+          <w:lang w:val="en-US"/>
+        </w:rPr>
+        <w:t xml:space="preserve"> </w:t>
+      </w:r>
+    </w:p>
+    <w:p>
+      <w:pPr>
+        <w:rPr>
+          <w:lang w:val="en-US"/>
+        </w:rPr>
+      </w:pPr>
+      <w:r>
+        <w:rPr>
+          <w:lang w:val="en-US"/>
+        </w:rPr>
+        <w:t>&lt;INSERT PHOTO OF DEVICE</w:t>
+      </w:r>
+      <w:r>
+        <w:rPr>
+          <w:lang w:val="en-US"/>
+        </w:rPr>
+        <w:t>&gt;</w:t>
+      </w:r>
+    </w:p>
+    <w:p>
+      <w:pPr>
+        <w:rPr>
+          <w:lang w:val="en-US"/>
+        </w:rPr>
+      </w:pPr>
+    </w:p>
+    <w:p>
+      <w:pPr>
+        <w:rPr>
+          <w:lang w:val="en-US"/>
+        </w:rPr>
+      </w:pPr>
+    </w:p>
+    <w:p>
+      <w:pPr>
+        <w:rPr>
+          <w:lang w:val="en-US"/>
+        </w:rPr>
+      </w:pPr>
+    </w:p>
+    <w:p>
+      <w:pPr>
+        <w:rPr>
+          <w:lang w:val="en-US"/>
+        </w:rPr>
+      </w:pPr>
+    </w:p>
+    <w:p>
+      <w:pPr>
+        <w:rPr>
+          <w:lang w:val="en-US"/>
+        </w:rPr>
+      </w:pPr>
+    </w:p>
+    <w:p>
+      <w:pPr>
+        <w:rPr>
+          <w:lang w:val="en-US"/>
+        </w:rPr>
+      </w:pPr>
+    </w:p>
+    <w:p>
+      <w:pPr>
+        <w:rPr>
+          <w:lang w:val="en-US"/>
+        </w:rPr>
+      </w:pPr>
+    </w:p>
+    <w:p>
+      <w:pPr>
+        <w:rPr>
+          <w:lang w:val="en-US"/>
+        </w:rPr>
+      </w:pPr>
+    </w:p>
+    <w:p>
+      <w:pPr>
+        <w:rPr>
+          <w:lang w:val="en-US"/>
+        </w:rPr>
+      </w:pPr>
+    </w:p>
+    <w:p>
+      <w:pPr>
+        <w:rPr>
+          <w:lang w:val="en-US"/>
+        </w:rPr>
+      </w:pPr>
+    </w:p>
+    <w:p>
+      <w:pPr>
+        <w:rPr>
+          <w:lang w:val="en-US"/>
+        </w:rPr>
+      </w:pPr>
+    </w:p>
+    <w:p>
+      <w:pPr>
+        <w:rPr>
+          <w:lang w:val="en-US"/>
+        </w:rPr>
+      </w:pPr>
+    </w:p>
+    <w:p>
+      <w:pPr>
+        <w:rPr>
+          <w:lang w:val="en-US"/>
+        </w:rPr>
+      </w:pPr>
+    </w:p>
+    <w:p>
+      <w:pPr>
+        <w:rPr>
+          <w:lang w:val="en-US"/>
+        </w:rPr>
+      </w:pPr>
+    </w:p>
+    <w:p>
+      <w:pPr>
+        <w:rPr>
+          <w:lang w:val="en-US"/>
+        </w:rPr>
+      </w:pPr>
+    </w:p>
+    <w:p>
+      <w:pPr>
+        <w:rPr>
+          <w:lang w:val="en-US"/>
+        </w:rPr>
+      </w:pPr>
+    </w:p>
+    <w:p>
+      <w:pPr>
+        <w:rPr>
+          <w:lang w:val="en-US"/>
+        </w:rPr>
+      </w:pPr>
+    </w:p>
+    <w:p>
+      <w:pPr>
+        <w:rPr>
+          <w:lang w:val="en-US"/>
+        </w:rPr>
+      </w:pPr>
+    </w:p>
+    <w:p>
+      <w:pPr>
+        <w:pStyle w:val="Heading1"/>
+      </w:pPr>
+      <w:r>
+        <w:lastRenderedPageBreak/>
         <w:t>Product Information</w:t>
       </w:r>
     </w:p>
@@ -27,11 +756,13 @@
       <w:pPr>
         <w:pStyle w:val="Heading2"/>
         <w:rPr>
-          <w:lang w:val="en-US"/>
-        </w:rPr>
-      </w:pPr>
-      <w:r>
-        <w:rPr>
+          <w:rFonts w:ascii="Calibri" w:eastAsia="Calibri" w:hAnsi="Calibri" w:cs="Calibri"/>
+          <w:lang w:val="en-US"/>
+        </w:rPr>
+      </w:pPr>
+      <w:r>
+        <w:rPr>
+          <w:rFonts w:ascii="Calibri" w:eastAsia="Calibri" w:hAnsi="Calibri" w:cs="Calibri"/>
           <w:lang w:val="en-US"/>
         </w:rPr>
         <w:t>Product Name</w:t>
@@ -47,18 +778,32 @@
         <w:rPr>
           <w:lang w:val="en-US"/>
         </w:rPr>
-        <w:t>&lt;Device Name&gt;</w:t>
+        <w:t>&lt;</w:t>
+      </w:r>
+      <w:r>
+        <w:rPr>
+          <w:lang w:val="en-US"/>
+        </w:rPr>
+        <w:t>DEVICE NAME</w:t>
+      </w:r>
+      <w:r>
+        <w:rPr>
+          <w:lang w:val="en-US"/>
+        </w:rPr>
+        <w:t>&gt;</w:t>
       </w:r>
     </w:p>
     <w:p>
       <w:pPr>
         <w:pStyle w:val="Heading2"/>
         <w:rPr>
-          <w:lang w:val="en-US"/>
-        </w:rPr>
-      </w:pPr>
-      <w:r>
-        <w:rPr>
+          <w:rFonts w:ascii="Calibri" w:eastAsia="Calibri" w:hAnsi="Calibri" w:cs="Calibri"/>
+          <w:lang w:val="en-US"/>
+        </w:rPr>
+      </w:pPr>
+      <w:r>
+        <w:rPr>
+          <w:rFonts w:ascii="Calibri" w:eastAsia="Calibri" w:hAnsi="Calibri" w:cs="Calibri"/>
           <w:lang w:val="en-US"/>
         </w:rPr>
         <w:t>Device Category</w:t>
@@ -130,6 +875,24 @@
           </w:tcPr>
           <w:p>
             <w:pPr>
+              <w:shd w:val="clear" w:color="auto" w:fill="FFFFFF" w:themeFill="background1"/>
+              <w:spacing w:line="330" w:lineRule="atLeast"/>
+              <w:rPr>
+                <w:rFonts w:ascii="Roboto" w:eastAsia="Times New Roman" w:hAnsi="Roboto" w:cs="Times New Roman"/>
+                <w:color w:val="2B2B2B"/>
+                <w:sz w:val="20"/>
+                <w:szCs w:val="20"/>
+                <w:lang w:eastAsia="en-CA"/>
+              </w:rPr>
+            </w:pPr>
+          </w:p>
+        </w:tc>
+        <w:tc>
+          <w:tcPr>
+            <w:tcW w:w="2607" w:type="dxa"/>
+          </w:tcPr>
+          <w:p>
+            <w:pPr>
               <w:shd w:val="clear" w:color="auto" w:fill="FFFFFF"/>
               <w:spacing w:line="330" w:lineRule="atLeast"/>
               <w:rPr>
@@ -148,13 +911,15 @@
                 <w:szCs w:val="20"/>
                 <w:lang w:eastAsia="en-CA"/>
               </w:rPr>
-              <w:t>X</w:t>
+              <w:t>Adapted Toys</w:t>
             </w:r>
           </w:p>
         </w:tc>
-        <w:tc>
-          <w:tcPr>
-            <w:tcW w:w="2607" w:type="dxa"/>
+      </w:tr>
+      <w:tr>
+        <w:tc>
+          <w:tcPr>
+            <w:tcW w:w="485" w:type="dxa"/>
           </w:tcPr>
           <w:p>
             <w:pPr>
@@ -168,6 +933,24 @@
                 <w:lang w:eastAsia="en-CA"/>
               </w:rPr>
             </w:pPr>
+          </w:p>
+        </w:tc>
+        <w:tc>
+          <w:tcPr>
+            <w:tcW w:w="2607" w:type="dxa"/>
+          </w:tcPr>
+          <w:p>
+            <w:pPr>
+              <w:shd w:val="clear" w:color="auto" w:fill="FFFFFF"/>
+              <w:spacing w:line="330" w:lineRule="atLeast"/>
+              <w:rPr>
+                <w:rFonts w:ascii="Roboto" w:eastAsia="Times New Roman" w:hAnsi="Roboto" w:cs="Times New Roman"/>
+                <w:color w:val="2B2B2B"/>
+                <w:sz w:val="20"/>
+                <w:szCs w:val="20"/>
+                <w:lang w:eastAsia="en-CA"/>
+              </w:rPr>
+            </w:pPr>
             <w:r>
               <w:rPr>
                 <w:rFonts w:ascii="Roboto" w:eastAsia="Times New Roman" w:hAnsi="Roboto" w:cs="Times New Roman"/>
@@ -176,7 +959,7 @@
                 <w:szCs w:val="20"/>
                 <w:lang w:eastAsia="en-CA"/>
               </w:rPr>
-              <w:t>Adapted Toys</w:t>
+              <w:t>Aids for Daily Living (ADL)</w:t>
             </w:r>
           </w:p>
         </w:tc>
@@ -224,7 +1007,7 @@
                 <w:szCs w:val="20"/>
                 <w:lang w:eastAsia="en-CA"/>
               </w:rPr>
-              <w:t>Aids for Daily Living (ADL)</w:t>
+              <w:t>Assistive Switches</w:t>
             </w:r>
           </w:p>
         </w:tc>
@@ -272,7 +1055,7 @@
                 <w:szCs w:val="20"/>
                 <w:lang w:eastAsia="en-CA"/>
               </w:rPr>
-              <w:t>Assistive Switches</w:t>
+              <w:t>Communication Aids (AAC)</w:t>
             </w:r>
           </w:p>
         </w:tc>
@@ -320,7 +1103,7 @@
                 <w:szCs w:val="20"/>
                 <w:lang w:eastAsia="en-CA"/>
               </w:rPr>
-              <w:t>Communication Aids (AAC)</w:t>
+              <w:t>Computer Access</w:t>
             </w:r>
           </w:p>
         </w:tc>
@@ -368,7 +1151,7 @@
                 <w:szCs w:val="20"/>
                 <w:lang w:eastAsia="en-CA"/>
               </w:rPr>
-              <w:t>Computer Access</w:t>
+              <w:t>Environmental Controls</w:t>
             </w:r>
           </w:p>
         </w:tc>
@@ -416,7 +1199,7 @@
                 <w:szCs w:val="20"/>
                 <w:lang w:eastAsia="en-CA"/>
               </w:rPr>
-              <w:t>Environmental Controls</w:t>
+              <w:t>Gaming</w:t>
             </w:r>
           </w:p>
         </w:tc>
@@ -464,7 +1247,7 @@
                 <w:szCs w:val="20"/>
                 <w:lang w:eastAsia="en-CA"/>
               </w:rPr>
-              <w:t>Gaming</w:t>
+              <w:t>Keyguard</w:t>
             </w:r>
           </w:p>
         </w:tc>
@@ -512,7 +1295,7 @@
                 <w:szCs w:val="20"/>
                 <w:lang w:eastAsia="en-CA"/>
               </w:rPr>
-              <w:t>Keyguard</w:t>
+              <w:t>Kits</w:t>
             </w:r>
           </w:p>
         </w:tc>
@@ -552,54 +1335,7 @@
                 <w:lang w:eastAsia="en-CA"/>
               </w:rPr>
             </w:pPr>
-            <w:r>
-              <w:rPr>
-                <w:rFonts w:ascii="Roboto" w:eastAsia="Times New Roman" w:hAnsi="Roboto" w:cs="Times New Roman"/>
-                <w:color w:val="2B2B2B"/>
-                <w:sz w:val="20"/>
-                <w:szCs w:val="20"/>
-                <w:lang w:eastAsia="en-CA"/>
-              </w:rPr>
-              <w:t>Kits</w:t>
-            </w:r>
-          </w:p>
-        </w:tc>
-      </w:tr>
-      <w:tr>
-        <w:tc>
-          <w:tcPr>
-            <w:tcW w:w="485" w:type="dxa"/>
-          </w:tcPr>
-          <w:p>
-            <w:pPr>
-              <w:shd w:val="clear" w:color="auto" w:fill="FFFFFF"/>
-              <w:spacing w:line="330" w:lineRule="atLeast"/>
-              <w:rPr>
-                <w:rFonts w:ascii="Roboto" w:eastAsia="Times New Roman" w:hAnsi="Roboto" w:cs="Times New Roman"/>
-                <w:color w:val="2B2B2B"/>
-                <w:sz w:val="20"/>
-                <w:szCs w:val="20"/>
-                <w:lang w:eastAsia="en-CA"/>
-              </w:rPr>
-            </w:pPr>
-          </w:p>
-        </w:tc>
-        <w:tc>
-          <w:tcPr>
-            <w:tcW w:w="2607" w:type="dxa"/>
-          </w:tcPr>
-          <w:p>
-            <w:pPr>
-              <w:shd w:val="clear" w:color="auto" w:fill="FFFFFF"/>
-              <w:spacing w:line="330" w:lineRule="atLeast"/>
-              <w:rPr>
-                <w:rFonts w:ascii="Roboto" w:eastAsia="Times New Roman" w:hAnsi="Roboto" w:cs="Times New Roman"/>
-                <w:color w:val="2B2B2B"/>
-                <w:sz w:val="20"/>
-                <w:szCs w:val="20"/>
-                <w:lang w:eastAsia="en-CA"/>
-              </w:rPr>
-            </w:pPr>
+            <w:proofErr w:type="spellStart"/>
             <w:r>
               <w:rPr>
                 <w:rFonts w:ascii="Roboto" w:eastAsia="Times New Roman" w:hAnsi="Roboto" w:cs="Times New Roman"/>
@@ -610,6 +1346,7 @@
               </w:rPr>
               <w:t>LipSyncs</w:t>
             </w:r>
+            <w:proofErr w:type="spellEnd"/>
           </w:p>
         </w:tc>
       </w:tr>
@@ -878,11 +1615,13 @@
       <w:pPr>
         <w:pStyle w:val="Heading2"/>
         <w:rPr>
-          <w:lang w:val="en-US"/>
-        </w:rPr>
-      </w:pPr>
-      <w:r>
-        <w:rPr>
+          <w:rFonts w:ascii="Calibri" w:eastAsia="Calibri" w:hAnsi="Calibri" w:cs="Calibri"/>
+          <w:lang w:val="en-US"/>
+        </w:rPr>
+      </w:pPr>
+      <w:r>
+        <w:rPr>
+          <w:rFonts w:ascii="Calibri" w:eastAsia="Calibri" w:hAnsi="Calibri" w:cs="Calibri"/>
           <w:lang w:val="en-US"/>
         </w:rPr>
         <w:t>User Value Statement</w:t>
@@ -904,24 +1643,26 @@
         <w:rPr>
           <w:lang w:val="en-US"/>
         </w:rPr>
-        <w:t>A concise user-centric description of how the device helps the user.</w:t>
-      </w:r>
-      <w:r>
-        <w:rPr>
-          <w:lang w:val="en-US"/>
-        </w:rPr>
-        <w:t xml:space="preserve"> &gt;</w:t>
+        <w:t xml:space="preserve">A CONCISE USER-CENTRIC DESCRIPTION OF HOW THE DEVICE HELPS THE USER. </w:t>
+      </w:r>
+      <w:r>
+        <w:rPr>
+          <w:lang w:val="en-US"/>
+        </w:rPr>
+        <w:t>&gt;</w:t>
       </w:r>
     </w:p>
     <w:p>
       <w:pPr>
         <w:pStyle w:val="Heading2"/>
         <w:rPr>
-          <w:lang w:val="en-US"/>
-        </w:rPr>
-      </w:pPr>
-      <w:r>
-        <w:rPr>
+          <w:rFonts w:ascii="Calibri" w:eastAsia="Calibri" w:hAnsi="Calibri" w:cs="Calibri"/>
+          <w:lang w:val="en-US"/>
+        </w:rPr>
+      </w:pPr>
+      <w:r>
+        <w:rPr>
+          <w:rFonts w:ascii="Calibri" w:eastAsia="Calibri" w:hAnsi="Calibri" w:cs="Calibri"/>
           <w:lang w:val="en-US"/>
         </w:rPr>
         <w:t>Designer</w:t>
@@ -946,7 +1687,7 @@
           <w:rFonts w:eastAsia="Times New Roman"/>
           <w:lang w:val="en-US"/>
         </w:rPr>
-        <w:t>Name of the designer</w:t>
+        <w:t>NAME OF THE DESIGNER</w:t>
       </w:r>
       <w:r>
         <w:rPr>
@@ -961,18 +1702,23 @@
         <w:pStyle w:val="Heading1"/>
       </w:pPr>
       <w:r>
-        <w:t>Device Info</w:t>
+        <w:t>Device I</w:t>
+      </w:r>
+      <w:r>
+        <w:t>nformation</w:t>
       </w:r>
     </w:p>
     <w:p>
       <w:pPr>
         <w:pStyle w:val="Heading2"/>
         <w:rPr>
-          <w:lang w:val="en-US"/>
-        </w:rPr>
-      </w:pPr>
-      <w:r>
-        <w:rPr>
+          <w:rFonts w:ascii="Calibri" w:eastAsia="Calibri" w:hAnsi="Calibri" w:cs="Calibri"/>
+          <w:lang w:val="en-US"/>
+        </w:rPr>
+      </w:pPr>
+      <w:r>
+        <w:rPr>
+          <w:rFonts w:ascii="Calibri" w:eastAsia="Calibri" w:hAnsi="Calibri" w:cs="Calibri"/>
           <w:lang w:val="en-US"/>
         </w:rPr>
         <w:t>Overview</w:t>
@@ -988,18 +1734,32 @@
         <w:rPr>
           <w:lang w:val="en-US"/>
         </w:rPr>
-        <w:t>&lt;User-centric description of what device is and who it is for&gt;</w:t>
+        <w:t>&lt;</w:t>
+      </w:r>
+      <w:r>
+        <w:rPr>
+          <w:lang w:val="en-US"/>
+        </w:rPr>
+        <w:t>USER-CENTRIC DESCRIPTION OF WHAT DEVICE IS AND WHO IT IS FOR</w:t>
+      </w:r>
+      <w:r>
+        <w:rPr>
+          <w:lang w:val="en-US"/>
+        </w:rPr>
+        <w:t>&gt;</w:t>
       </w:r>
     </w:p>
     <w:p>
       <w:pPr>
         <w:pStyle w:val="Heading2"/>
         <w:rPr>
-          <w:lang w:val="en-US"/>
-        </w:rPr>
-      </w:pPr>
-      <w:r>
-        <w:rPr>
+          <w:rFonts w:ascii="Calibri" w:eastAsia="Calibri" w:hAnsi="Calibri" w:cs="Calibri"/>
+          <w:lang w:val="en-US"/>
+        </w:rPr>
+      </w:pPr>
+      <w:r>
+        <w:rPr>
+          <w:rFonts w:ascii="Calibri" w:eastAsia="Calibri" w:hAnsi="Calibri" w:cs="Calibri"/>
           <w:lang w:val="en-US"/>
         </w:rPr>
         <w:t>Disability Type</w:t>
@@ -1008,16 +1768,7 @@
     <w:p>
       <w:pPr>
         <w:shd w:val="clear" w:color="auto" w:fill="FFFFFF"/>
-        <w:spacing w:after="0" w:line="330" w:lineRule="atLeast"/>
-        <w:rPr>
-          <w:lang w:val="en-US"/>
-        </w:rPr>
-      </w:pPr>
-    </w:p>
-    <w:p>
-      <w:pPr>
-        <w:shd w:val="clear" w:color="auto" w:fill="FFFFFF"/>
-        <w:spacing w:after="0" w:line="330" w:lineRule="atLeast"/>
+        <w:spacing w:after="0"/>
         <w:rPr>
           <w:rFonts w:ascii="Roboto" w:eastAsia="Times New Roman" w:hAnsi="Roboto" w:cs="Times New Roman"/>
           <w:color w:val="2B2B2B"/>
@@ -1041,8 +1792,27 @@
     </w:p>
     <w:p>
       <w:pPr>
-        <w:rPr>
-          <w:lang w:val="en-US"/>
+        <w:shd w:val="clear" w:color="auto" w:fill="FFFFFF"/>
+        <w:spacing w:after="0"/>
+        <w:rPr>
+          <w:rFonts w:ascii="Roboto" w:eastAsia="Times New Roman" w:hAnsi="Roboto" w:cs="Times New Roman"/>
+          <w:color w:val="2B2B2B"/>
+          <w:sz w:val="20"/>
+          <w:szCs w:val="20"/>
+          <w:lang w:eastAsia="en-CA"/>
+        </w:rPr>
+      </w:pPr>
+    </w:p>
+    <w:p>
+      <w:pPr>
+        <w:shd w:val="clear" w:color="auto" w:fill="FFFFFF"/>
+        <w:spacing w:after="0"/>
+        <w:rPr>
+          <w:rFonts w:ascii="Roboto" w:eastAsia="Times New Roman" w:hAnsi="Roboto" w:cs="Times New Roman"/>
+          <w:color w:val="2B2B2B"/>
+          <w:sz w:val="20"/>
+          <w:szCs w:val="20"/>
+          <w:lang w:eastAsia="en-CA"/>
         </w:rPr>
         <w:sectPr>
           <w:type w:val="continuous"/>
@@ -1070,6 +1840,7 @@
           </w:tcPr>
           <w:p>
             <w:pPr>
+              <w:spacing w:line="276" w:lineRule="auto"/>
               <w:rPr>
                 <w:lang w:val="en-US"/>
               </w:rPr>
@@ -1082,6 +1853,7 @@
           </w:tcPr>
           <w:p>
             <w:pPr>
+              <w:spacing w:line="276" w:lineRule="auto"/>
               <w:rPr>
                 <w:lang w:val="en-US"/>
               </w:rPr>
@@ -1102,6 +1874,7 @@
           </w:tcPr>
           <w:p>
             <w:pPr>
+              <w:spacing w:line="276" w:lineRule="auto"/>
               <w:rPr>
                 <w:lang w:val="en-US"/>
               </w:rPr>
@@ -1114,6 +1887,7 @@
           </w:tcPr>
           <w:p>
             <w:pPr>
+              <w:spacing w:line="276" w:lineRule="auto"/>
               <w:rPr>
                 <w:lang w:val="en-US"/>
               </w:rPr>
@@ -1134,6 +1908,7 @@
           </w:tcPr>
           <w:p>
             <w:pPr>
+              <w:spacing w:line="276" w:lineRule="auto"/>
               <w:rPr>
                 <w:lang w:val="en-US"/>
               </w:rPr>
@@ -1146,6 +1921,7 @@
           </w:tcPr>
           <w:p>
             <w:pPr>
+              <w:spacing w:line="276" w:lineRule="auto"/>
               <w:rPr>
                 <w:lang w:val="en-US"/>
               </w:rPr>
@@ -1166,6 +1942,7 @@
           </w:tcPr>
           <w:p>
             <w:pPr>
+              <w:spacing w:line="276" w:lineRule="auto"/>
               <w:rPr>
                 <w:lang w:val="en-US"/>
               </w:rPr>
@@ -1178,6 +1955,7 @@
           </w:tcPr>
           <w:p>
             <w:pPr>
+              <w:spacing w:line="276" w:lineRule="auto"/>
               <w:rPr>
                 <w:lang w:val="en-US"/>
               </w:rPr>
@@ -1198,6 +1976,7 @@
           </w:tcPr>
           <w:p>
             <w:pPr>
+              <w:spacing w:line="276" w:lineRule="auto"/>
               <w:rPr>
                 <w:lang w:val="en-US"/>
               </w:rPr>
@@ -1210,6 +1989,7 @@
           </w:tcPr>
           <w:p>
             <w:pPr>
+              <w:spacing w:line="276" w:lineRule="auto"/>
               <w:rPr>
                 <w:lang w:val="en-US"/>
               </w:rPr>
@@ -1230,6 +2010,7 @@
           </w:tcPr>
           <w:p>
             <w:pPr>
+              <w:spacing w:line="276" w:lineRule="auto"/>
               <w:rPr>
                 <w:lang w:val="en-US"/>
               </w:rPr>
@@ -1242,6 +2023,7 @@
           </w:tcPr>
           <w:p>
             <w:pPr>
+              <w:spacing w:line="276" w:lineRule="auto"/>
               <w:rPr>
                 <w:lang w:val="en-US"/>
               </w:rPr>
@@ -1262,6 +2044,7 @@
           </w:tcPr>
           <w:p>
             <w:pPr>
+              <w:spacing w:line="276" w:lineRule="auto"/>
               <w:rPr>
                 <w:lang w:val="en-US"/>
               </w:rPr>
@@ -1274,6 +2057,7 @@
           </w:tcPr>
           <w:p>
             <w:pPr>
+              <w:spacing w:line="276" w:lineRule="auto"/>
               <w:rPr>
                 <w:lang w:val="en-US"/>
               </w:rPr>
@@ -1294,6 +2078,7 @@
           </w:tcPr>
           <w:p>
             <w:pPr>
+              <w:spacing w:line="276" w:lineRule="auto"/>
               <w:rPr>
                 <w:lang w:val="en-US"/>
               </w:rPr>
@@ -1306,6 +2091,7 @@
           </w:tcPr>
           <w:p>
             <w:pPr>
+              <w:spacing w:line="276" w:lineRule="auto"/>
               <w:rPr>
                 <w:lang w:val="en-US"/>
               </w:rPr>
@@ -1326,6 +2112,7 @@
           </w:tcPr>
           <w:p>
             <w:pPr>
+              <w:spacing w:line="276" w:lineRule="auto"/>
               <w:rPr>
                 <w:lang w:val="en-US"/>
               </w:rPr>
@@ -1338,6 +2125,7 @@
           </w:tcPr>
           <w:p>
             <w:pPr>
+              <w:spacing w:line="276" w:lineRule="auto"/>
               <w:rPr>
                 <w:lang w:val="en-US"/>
               </w:rPr>
@@ -1358,6 +2146,7 @@
           </w:tcPr>
           <w:p>
             <w:pPr>
+              <w:spacing w:line="276" w:lineRule="auto"/>
               <w:rPr>
                 <w:lang w:val="en-US"/>
               </w:rPr>
@@ -1370,6 +2159,7 @@
           </w:tcPr>
           <w:p>
             <w:pPr>
+              <w:spacing w:line="276" w:lineRule="auto"/>
               <w:rPr>
                 <w:lang w:val="en-US"/>
               </w:rPr>
@@ -1403,11 +2193,22 @@
       <w:pPr>
         <w:pStyle w:val="Heading2"/>
         <w:rPr>
-          <w:lang w:val="en-US"/>
-        </w:rPr>
-      </w:pPr>
-      <w:r>
-        <w:rPr>
+          <w:rFonts w:ascii="Calibri" w:eastAsia="Calibri" w:hAnsi="Calibri" w:cs="Calibri"/>
+          <w:lang w:val="en-US"/>
+        </w:rPr>
+      </w:pPr>
+    </w:p>
+    <w:p>
+      <w:pPr>
+        <w:pStyle w:val="Heading2"/>
+        <w:rPr>
+          <w:rFonts w:ascii="Calibri" w:eastAsia="Calibri" w:hAnsi="Calibri" w:cs="Calibri"/>
+          <w:lang w:val="en-US"/>
+        </w:rPr>
+      </w:pPr>
+      <w:r>
+        <w:rPr>
+          <w:rFonts w:ascii="Calibri" w:eastAsia="Calibri" w:hAnsi="Calibri" w:cs="Calibri"/>
           <w:lang w:val="en-US"/>
         </w:rPr>
         <w:t>Disability Type Description</w:t>
@@ -1423,7 +2224,19 @@
         <w:rPr>
           <w:lang w:val="en-US"/>
         </w:rPr>
-        <w:t>&lt;User-centric description of which type of person may benefit from the device&gt;</w:t>
+        <w:t>&lt;</w:t>
+      </w:r>
+      <w:r>
+        <w:rPr>
+          <w:lang w:val="en-US"/>
+        </w:rPr>
+        <w:t>USER-CENTRIC DESCRIPTION OF WHICH TYPE OF PERSON MAY BENEFIT FROM THE DEVICE</w:t>
+      </w:r>
+      <w:r>
+        <w:rPr>
+          <w:lang w:val="en-US"/>
+        </w:rPr>
+        <w:t>&gt;</w:t>
       </w:r>
     </w:p>
     <w:p>
@@ -1435,6 +2248,7 @@
       </w:pPr>
       <w:r>
         <w:rPr>
+          <w:rFonts w:ascii="Calibri" w:eastAsia="Calibri" w:hAnsi="Calibri" w:cs="Calibri"/>
           <w:lang w:val="en-US"/>
         </w:rPr>
         <w:t>How To Use</w:t>
@@ -1450,46 +2264,35 @@
         <w:rPr>
           <w:lang w:val="en-US"/>
         </w:rPr>
-        <w:t>&lt;User-centric summary of how the device is used&gt;</w:t>
+        <w:t>&lt;</w:t>
+      </w:r>
+      <w:r>
+        <w:rPr>
+          <w:lang w:val="en-US"/>
+        </w:rPr>
+        <w:t>USER-CENTRIC SUMMARY OF HOW THE DEVICE IS USED</w:t>
+      </w:r>
+      <w:r>
+        <w:rPr>
+          <w:lang w:val="en-US"/>
+        </w:rPr>
+        <w:t>&gt;</w:t>
       </w:r>
     </w:p>
     <w:p>
       <w:pPr>
         <w:pStyle w:val="Heading2"/>
         <w:rPr>
-          <w:lang w:val="en-US"/>
-        </w:rPr>
-      </w:pPr>
-      <w:r>
-        <w:rPr>
+          <w:rFonts w:ascii="Calibri" w:eastAsia="Calibri" w:hAnsi="Calibri" w:cs="Calibri"/>
+          <w:lang w:val="en-US"/>
+        </w:rPr>
+      </w:pPr>
+      <w:r>
+        <w:rPr>
+          <w:rFonts w:ascii="Calibri" w:eastAsia="Calibri" w:hAnsi="Calibri" w:cs="Calibri"/>
           <w:lang w:val="en-US"/>
         </w:rPr>
         <w:t>Estimated Cost</w:t>
-      </w:r>
-    </w:p>
-    <w:p>
-      <w:pPr>
-        <w:rPr>
-          <w:lang w:val="en-US"/>
-        </w:rPr>
-      </w:pPr>
-      <w:r>
-        <w:rPr>
-          <w:lang w:val="en-US"/>
-        </w:rPr>
-        <w:t>The estimated material cost of the device</w:t>
-      </w:r>
-      <w:r>
-        <w:rPr>
-          <w:lang w:val="en-US"/>
-        </w:rPr>
-        <w:t xml:space="preserve"> for a single build</w:t>
-      </w:r>
-      <w:r>
-        <w:rPr>
-          <w:lang w:val="en-US"/>
-        </w:rPr>
-        <w:t>:</w:t>
       </w:r>
     </w:p>
     <w:p>
@@ -1505,6 +2308,24 @@
           <w:docGrid w:linePitch="360"/>
         </w:sectPr>
       </w:pPr>
+      <w:r>
+        <w:rPr>
+          <w:lang w:val="en-US"/>
+        </w:rPr>
+        <w:t>The estimated material cost of the device</w:t>
+      </w:r>
+      <w:r>
+        <w:rPr>
+          <w:lang w:val="en-US"/>
+        </w:rPr>
+        <w:t xml:space="preserve"> for a single build</w:t>
+      </w:r>
+      <w:r>
+        <w:rPr>
+          <w:lang w:val="en-US"/>
+        </w:rPr>
+        <w:t>:</w:t>
+      </w:r>
     </w:p>
     <w:tbl>
       <w:tblPr>
@@ -1728,11 +2549,22 @@
       <w:pPr>
         <w:pStyle w:val="Heading2"/>
         <w:rPr>
-          <w:lang w:val="en-US"/>
-        </w:rPr>
-      </w:pPr>
-      <w:r>
-        <w:rPr>
+          <w:rFonts w:ascii="Calibri" w:eastAsia="Calibri" w:hAnsi="Calibri" w:cs="Calibri"/>
+          <w:lang w:val="en-US"/>
+        </w:rPr>
+      </w:pPr>
+    </w:p>
+    <w:p>
+      <w:pPr>
+        <w:pStyle w:val="Heading2"/>
+        <w:rPr>
+          <w:rFonts w:ascii="Calibri" w:eastAsia="Calibri" w:hAnsi="Calibri" w:cs="Calibri"/>
+          <w:lang w:val="en-US"/>
+        </w:rPr>
+      </w:pPr>
+      <w:r>
+        <w:rPr>
+          <w:rFonts w:ascii="Calibri" w:eastAsia="Calibri" w:hAnsi="Calibri" w:cs="Calibri"/>
           <w:lang w:val="en-US"/>
         </w:rPr>
         <w:t>Attribution</w:t>
@@ -1748,28 +2580,33 @@
         <w:rPr>
           <w:lang w:val="en-US"/>
         </w:rPr>
-        <w:t>&lt; Device name, author, license&gt;</w:t>
-      </w:r>
-    </w:p>
-    <w:p>
-      <w:pPr>
-        <w:rPr>
-          <w:lang w:val="en-US"/>
-        </w:rPr>
-      </w:pPr>
-      <w:r>
-        <w:rPr>
-          <w:lang w:val="en-US"/>
-        </w:rPr>
-        <w:t>&lt;Source of idea / challenge&gt;</w:t>
-      </w:r>
-    </w:p>
-    <w:p>
-      <w:r>
-        <w:rPr>
-          <w:lang w:val="en-US"/>
-        </w:rPr>
-        <w:t>&lt;Any attributions for components the design is based upon&gt;</w:t>
+        <w:t>&lt;DEVICE NAME, AUTHOR, LICENSE&gt;</w:t>
+      </w:r>
+    </w:p>
+    <w:p>
+      <w:pPr>
+        <w:rPr>
+          <w:lang w:val="en-US"/>
+        </w:rPr>
+      </w:pPr>
+      <w:r>
+        <w:rPr>
+          <w:lang w:val="en-US"/>
+        </w:rPr>
+        <w:t>&lt;SOURCE OF IDEA / CHALLENGE&gt;</w:t>
+      </w:r>
+    </w:p>
+    <w:p>
+      <w:pPr>
+        <w:rPr>
+          <w:lang w:val="en-US"/>
+        </w:rPr>
+      </w:pPr>
+      <w:r>
+        <w:rPr>
+          <w:lang w:val="en-US"/>
+        </w:rPr>
+        <w:t>&lt;ANY ATTRIBUTIONS FOR COMPONENTS THE DESIGN IS BASED UPON&gt;</w:t>
       </w:r>
       <w:r>
         <w:tab/>
@@ -1782,11 +2619,15 @@
       <w:r>
         <w:t>Maker Info</w:t>
       </w:r>
+      <w:r>
+        <w:t>rmation</w:t>
+      </w:r>
     </w:p>
     <w:p>
       <w:pPr>
         <w:pStyle w:val="Heading2"/>
         <w:rPr>
+          <w:rFonts w:ascii="Calibri" w:eastAsia="Calibri" w:hAnsi="Calibri" w:cs="Calibri"/>
           <w:lang w:val="en-US"/>
         </w:rPr>
         <w:sectPr>
@@ -1799,6 +2640,7 @@
       </w:pPr>
       <w:r>
         <w:rPr>
+          <w:rFonts w:ascii="Calibri" w:eastAsia="Calibri" w:hAnsi="Calibri" w:cs="Calibri"/>
           <w:lang w:val="en-US"/>
         </w:rPr>
         <w:t>Project Skills</w:t>
@@ -1807,6 +2649,29 @@
     <w:p>
       <w:pPr>
         <w:shd w:val="clear" w:color="auto" w:fill="FFFFFF"/>
+        <w:spacing w:after="0" w:line="330" w:lineRule="atLeast"/>
+        <w:rPr>
+          <w:rFonts w:ascii="Roboto" w:eastAsia="Times New Roman" w:hAnsi="Roboto" w:cs="Times New Roman"/>
+          <w:color w:val="2B2B2B"/>
+          <w:sz w:val="20"/>
+          <w:szCs w:val="20"/>
+          <w:lang w:eastAsia="en-CA"/>
+        </w:rPr>
+      </w:pPr>
+      <w:r>
+        <w:rPr>
+          <w:rFonts w:ascii="Roboto" w:eastAsia="Times New Roman" w:hAnsi="Roboto" w:cs="Times New Roman"/>
+          <w:color w:val="2B2B2B"/>
+          <w:sz w:val="20"/>
+          <w:szCs w:val="20"/>
+          <w:lang w:eastAsia="en-CA"/>
+        </w:rPr>
+        <w:t>Mark the required project skills with an “X”:</w:t>
+      </w:r>
+    </w:p>
+    <w:p>
+      <w:pPr>
+        <w:shd w:val="clear" w:color="auto" w:fill="FFFFFF" w:themeFill="background1"/>
         <w:spacing w:after="0" w:line="330" w:lineRule="atLeast"/>
         <w:rPr>
           <w:rFonts w:ascii="Roboto" w:eastAsia="Times New Roman" w:hAnsi="Roboto" w:cs="Times New Roman"/>
@@ -1823,17 +2688,6 @@
           <w:docGrid w:linePitch="360"/>
         </w:sectPr>
       </w:pPr>
-      <w:r>
-        <w:rPr>
-          <w:rFonts w:ascii="Roboto" w:eastAsia="Times New Roman" w:hAnsi="Roboto" w:cs="Times New Roman"/>
-          <w:color w:val="2B2B2B"/>
-          <w:sz w:val="20"/>
-          <w:szCs w:val="20"/>
-          <w:lang w:eastAsia="en-CA"/>
-        </w:rPr>
-        <w:lastRenderedPageBreak/>
-        <w:t>Mark the required project skills with an “X”:</w:t>
-      </w:r>
     </w:p>
     <w:tbl>
       <w:tblPr>
@@ -2297,11 +3151,13 @@
       <w:pPr>
         <w:pStyle w:val="Heading2"/>
         <w:rPr>
-          <w:lang w:val="en-US"/>
-        </w:rPr>
-      </w:pPr>
-      <w:r>
-        <w:rPr>
+          <w:rFonts w:ascii="Calibri" w:eastAsia="Calibri" w:hAnsi="Calibri" w:cs="Calibri"/>
+          <w:lang w:val="en-US"/>
+        </w:rPr>
+      </w:pPr>
+      <w:r>
+        <w:rPr>
+          <w:rFonts w:ascii="Calibri" w:eastAsia="Calibri" w:hAnsi="Calibri" w:cs="Calibri"/>
           <w:lang w:val="en-US"/>
         </w:rPr>
         <w:t>Skills Description</w:t>
@@ -2317,18 +3173,33 @@
         <w:rPr>
           <w:lang w:val="en-US"/>
         </w:rPr>
-        <w:t>&lt;Maker-centric summary or additional details for the skills required to build the project&gt;</w:t>
-      </w:r>
+        <w:t>&lt;MAKER-CENTRIC SUMMARY OR ADDITIONAL DETAILS FOR THE SKILLS REQUIRED TO BUILD THE PROJECT</w:t>
+      </w:r>
+      <w:r>
+        <w:rPr>
+          <w:lang w:val="en-US"/>
+        </w:rPr>
+        <w:t>&gt;</w:t>
+      </w:r>
+    </w:p>
+    <w:p>
+      <w:pPr>
+        <w:rPr>
+          <w:lang w:val="en-US"/>
+        </w:rPr>
+      </w:pPr>
     </w:p>
     <w:p>
       <w:pPr>
         <w:pStyle w:val="Heading2"/>
         <w:rPr>
-          <w:lang w:val="en-US"/>
-        </w:rPr>
-      </w:pPr>
-      <w:r>
-        <w:rPr>
+          <w:rFonts w:ascii="Calibri" w:eastAsia="Calibri" w:hAnsi="Calibri" w:cs="Calibri"/>
+          <w:lang w:val="en-US"/>
+        </w:rPr>
+      </w:pPr>
+      <w:r>
+        <w:rPr>
+          <w:rFonts w:ascii="Calibri" w:eastAsia="Calibri" w:hAnsi="Calibri" w:cs="Calibri"/>
           <w:lang w:val="en-US"/>
         </w:rPr>
         <w:t>Tools Needed</w:t>
@@ -2347,6 +3218,25 @@
           <w:docGrid w:linePitch="360"/>
         </w:sectPr>
       </w:pPr>
+      <w:r>
+        <w:rPr>
+          <w:lang w:val="en-US"/>
+        </w:rPr>
+        <w:t>&lt;</w:t>
+      </w:r>
+      <w:r>
+        <w:rPr>
+          <w:rFonts w:ascii="Calibri" w:eastAsia="Calibri" w:hAnsi="Calibri" w:cs="Calibri"/>
+          <w:lang w:val="en-US"/>
+        </w:rPr>
+        <w:t xml:space="preserve"> SELECT ANY TOOLS THAT ARE REQUIRED TO BUILD THIS DEVICE USING AN “X” IN THE TABLE </w:t>
+      </w:r>
+      <w:r>
+        <w:rPr>
+          <w:lang w:val="en-US"/>
+        </w:rPr>
+        <w:t>&gt;</w:t>
+      </w:r>
     </w:p>
     <w:tbl>
       <w:tblPr>
@@ -2575,11 +3465,22 @@
       <w:pPr>
         <w:pStyle w:val="Heading2"/>
         <w:rPr>
-          <w:lang w:val="en-US"/>
-        </w:rPr>
-      </w:pPr>
-      <w:r>
-        <w:rPr>
+          <w:rFonts w:ascii="Calibri" w:eastAsia="Calibri" w:hAnsi="Calibri" w:cs="Calibri"/>
+          <w:lang w:val="en-US"/>
+        </w:rPr>
+      </w:pPr>
+    </w:p>
+    <w:p>
+      <w:pPr>
+        <w:pStyle w:val="Heading2"/>
+        <w:rPr>
+          <w:rFonts w:ascii="Calibri" w:eastAsia="Calibri" w:hAnsi="Calibri" w:cs="Calibri"/>
+          <w:lang w:val="en-US"/>
+        </w:rPr>
+      </w:pPr>
+      <w:r>
+        <w:rPr>
+          <w:rFonts w:ascii="Calibri" w:eastAsia="Calibri" w:hAnsi="Calibri" w:cs="Calibri"/>
           <w:lang w:val="en-US"/>
         </w:rPr>
         <w:t>Print time (</w:t>
@@ -2587,6 +3488,7 @@
       <w:proofErr w:type="spellStart"/>
       <w:r>
         <w:rPr>
+          <w:rFonts w:ascii="Calibri" w:eastAsia="Calibri" w:hAnsi="Calibri" w:cs="Calibri"/>
           <w:lang w:val="en-US"/>
         </w:rPr>
         <w:t>hrs</w:t>
@@ -2594,6 +3496,7 @@
       <w:proofErr w:type="spellEnd"/>
       <w:r>
         <w:rPr>
+          <w:rFonts w:ascii="Calibri" w:eastAsia="Calibri" w:hAnsi="Calibri" w:cs="Calibri"/>
           <w:lang w:val="en-US"/>
         </w:rPr>
         <w:t>)</w:t>
@@ -2609,7 +3512,7 @@
         <w:rPr>
           <w:lang w:val="en-US"/>
         </w:rPr>
-        <w:t>&lt;Estimated total print time in numerical hours&gt;</w:t>
+        <w:t>&lt;ESTIMATED TOTAL PRINT TIME IN NUMERICAL HOURS&gt;</w:t>
       </w:r>
     </w:p>
     <w:p>
@@ -2621,6 +3524,7 @@
       </w:pPr>
       <w:r>
         <w:rPr>
+          <w:rFonts w:ascii="Calibri" w:eastAsia="Calibri" w:hAnsi="Calibri" w:cs="Calibri"/>
           <w:lang w:val="en-US"/>
         </w:rPr>
         <w:t>Assembly time (</w:t>
@@ -2628,6 +3532,7 @@
       <w:proofErr w:type="spellStart"/>
       <w:r>
         <w:rPr>
+          <w:rFonts w:ascii="Calibri" w:eastAsia="Calibri" w:hAnsi="Calibri" w:cs="Calibri"/>
           <w:lang w:val="en-US"/>
         </w:rPr>
         <w:t>hrs</w:t>
@@ -2635,6 +3540,7 @@
       <w:proofErr w:type="spellEnd"/>
       <w:r>
         <w:rPr>
+          <w:rFonts w:ascii="Calibri" w:eastAsia="Calibri" w:hAnsi="Calibri" w:cs="Calibri"/>
           <w:lang w:val="en-US"/>
         </w:rPr>
         <w:t>)</w:t>
@@ -2650,18 +3556,32 @@
         <w:rPr>
           <w:lang w:val="en-US"/>
         </w:rPr>
-        <w:t>&lt;Estimated assembly time in numerical hours&gt;</w:t>
+        <w:t>&lt;</w:t>
+      </w:r>
+      <w:r>
+        <w:rPr>
+          <w:lang w:val="en-US"/>
+        </w:rPr>
+        <w:t>ESTIMATED ASSEMBLY TIME IN NUMERICAL HOURS</w:t>
+      </w:r>
+      <w:r>
+        <w:rPr>
+          <w:lang w:val="en-US"/>
+        </w:rPr>
+        <w:t>&gt;</w:t>
       </w:r>
     </w:p>
     <w:p>
       <w:pPr>
         <w:pStyle w:val="Heading2"/>
         <w:rPr>
-          <w:lang w:val="en-US"/>
-        </w:rPr>
-      </w:pPr>
-      <w:r>
-        <w:rPr>
+          <w:rFonts w:ascii="Calibri" w:eastAsia="Calibri" w:hAnsi="Calibri" w:cs="Calibri"/>
+          <w:lang w:val="en-US"/>
+        </w:rPr>
+      </w:pPr>
+      <w:r>
+        <w:rPr>
+          <w:rFonts w:ascii="Calibri" w:eastAsia="Calibri" w:hAnsi="Calibri" w:cs="Calibri"/>
           <w:lang w:val="en-US"/>
         </w:rPr>
         <w:t>Build Instructions</w:t>
@@ -2669,167 +3589,181 @@
     </w:p>
     <w:p>
       <w:r>
+        <w:t>&lt;MAKER-CENTRIC SUMMARY OF THE BUILD</w:t>
+      </w:r>
+      <w:r>
+        <w:t>&gt;</w:t>
+      </w:r>
+    </w:p>
+    <w:p>
+      <w:r>
+        <w:t>&lt; INCLUDE ANY</w:t>
+      </w:r>
+      <w:r>
+        <w:t xml:space="preserve"> OFF-THE SHELF PARTS</w:t>
+      </w:r>
+      <w:r>
+        <w:t>,</w:t>
+      </w:r>
+      <w:r>
+        <w:t xml:space="preserve"> CUSTOM PCB</w:t>
+      </w:r>
+      <w:r>
+        <w:t>,</w:t>
+      </w:r>
+      <w:r>
+        <w:t xml:space="preserve"> 3D PRINTING</w:t>
+      </w:r>
+      <w:r>
+        <w:t>,</w:t>
+      </w:r>
+      <w:r>
+        <w:t xml:space="preserve"> PROGRAMMING</w:t>
+      </w:r>
+      <w:r>
+        <w:t xml:space="preserve"> INFORMATION</w:t>
+      </w:r>
+      <w:r>
+        <w:t>&gt;</w:t>
+      </w:r>
+    </w:p>
+    <w:p>
+      <w:pPr>
+        <w:pStyle w:val="Heading2"/>
+        <w:rPr>
+          <w:rFonts w:ascii="Calibri" w:eastAsia="Calibri" w:hAnsi="Calibri" w:cs="Calibri"/>
+          <w:lang w:val="en-US"/>
+        </w:rPr>
+      </w:pPr>
+      <w:r>
+        <w:rPr>
+          <w:rFonts w:ascii="Calibri" w:eastAsia="Calibri" w:hAnsi="Calibri" w:cs="Calibri"/>
+          <w:lang w:val="en-US"/>
+        </w:rPr>
+        <w:t>Download Link</w:t>
+      </w:r>
+    </w:p>
+    <w:p>
+      <w:pPr>
+        <w:rPr>
+          <w:lang w:val="en-US"/>
+        </w:rPr>
+      </w:pPr>
+      <w:r>
+        <w:rPr>
+          <w:lang w:val="en-US"/>
+        </w:rPr>
         <w:t>&lt;</w:t>
       </w:r>
       <w:r>
-        <w:t>Maker-centric s</w:t>
-      </w:r>
-      <w:r>
-        <w:t xml:space="preserve">ummary of </w:t>
-      </w:r>
-      <w:r>
-        <w:t xml:space="preserve">the </w:t>
-      </w:r>
-      <w:r>
-        <w:t>build</w:t>
-      </w:r>
-      <w:r>
-        <w:t>. O</w:t>
-      </w:r>
-      <w:r>
-        <w:t>ff-the shelf parts? Custom PCB? 3D Printing? Programming?&gt;</w:t>
+        <w:rPr>
+          <w:lang w:val="en-US"/>
+        </w:rPr>
+        <w:t xml:space="preserve">INSERT </w:t>
+      </w:r>
+      <w:r>
+        <w:rPr>
+          <w:lang w:val="en-US"/>
+        </w:rPr>
+        <w:t>LINK TO DIRECT DOWNLOAD OF ALL PROJECT FILES E.G., GITHUB ZIP FOLDER&gt;</w:t>
       </w:r>
     </w:p>
     <w:p>
       <w:pPr>
         <w:pStyle w:val="Heading2"/>
         <w:rPr>
-          <w:lang w:val="en-US"/>
-        </w:rPr>
-      </w:pPr>
-      <w:r>
-        <w:rPr>
-          <w:lang w:val="en-US"/>
-        </w:rPr>
-        <w:lastRenderedPageBreak/>
-        <w:t>Download Link</w:t>
-      </w:r>
-    </w:p>
-    <w:p>
-      <w:pPr>
-        <w:rPr>
-          <w:lang w:val="en-US"/>
-        </w:rPr>
-      </w:pPr>
-      <w:r>
-        <w:rPr>
-          <w:lang w:val="en-US"/>
-        </w:rPr>
-        <w:t xml:space="preserve">&lt;Link to direct download of all project files e.g., </w:t>
-      </w:r>
-      <w:proofErr w:type="spellStart"/>
-      <w:r>
-        <w:rPr>
-          <w:lang w:val="en-US"/>
-        </w:rPr>
-        <w:t>Github</w:t>
-      </w:r>
-      <w:proofErr w:type="spellEnd"/>
-      <w:r>
-        <w:rPr>
-          <w:lang w:val="en-US"/>
-        </w:rPr>
-        <w:t xml:space="preserve"> Zip folder&gt;</w:t>
+          <w:rFonts w:ascii="Calibri" w:eastAsia="Calibri" w:hAnsi="Calibri" w:cs="Calibri"/>
+          <w:lang w:val="en-US"/>
+        </w:rPr>
+      </w:pPr>
+      <w:r>
+        <w:rPr>
+          <w:rFonts w:ascii="Calibri" w:eastAsia="Calibri" w:hAnsi="Calibri" w:cs="Calibri"/>
+          <w:lang w:val="en-US"/>
+        </w:rPr>
+        <w:t>Project Link</w:t>
+      </w:r>
+    </w:p>
+    <w:p>
+      <w:pPr>
+        <w:rPr>
+          <w:lang w:val="en-US"/>
+        </w:rPr>
+      </w:pPr>
+      <w:r>
+        <w:rPr>
+          <w:lang w:val="en-US"/>
+        </w:rPr>
+        <w:t>&lt;</w:t>
+      </w:r>
+      <w:r>
+        <w:rPr>
+          <w:lang w:val="en-US"/>
+        </w:rPr>
+        <w:t>INSERT</w:t>
+      </w:r>
+      <w:r>
+        <w:rPr>
+          <w:lang w:val="en-US"/>
+        </w:rPr>
+        <w:t xml:space="preserve"> LINK TO GITHUB REPOSITORY&gt;</w:t>
+      </w:r>
+    </w:p>
+    <w:p>
+      <w:pPr>
+        <w:pStyle w:val="Heading1"/>
+      </w:pPr>
+      <w:r>
+        <w:t>License</w:t>
       </w:r>
     </w:p>
     <w:p>
       <w:pPr>
         <w:pStyle w:val="Heading2"/>
         <w:rPr>
-          <w:lang w:val="en-US"/>
-        </w:rPr>
-      </w:pPr>
-      <w:r>
-        <w:rPr>
-          <w:lang w:val="en-US"/>
-        </w:rPr>
-        <w:t>Project Link</w:t>
-      </w:r>
-    </w:p>
-    <w:p>
-      <w:pPr>
-        <w:rPr>
-          <w:lang w:val="en-US"/>
-        </w:rPr>
-      </w:pPr>
-      <w:r>
-        <w:rPr>
-          <w:lang w:val="en-US"/>
-        </w:rPr>
-        <w:t>&lt; Link to GitHub repository&gt;</w:t>
-      </w:r>
-    </w:p>
-    <w:p>
-      <w:pPr>
-        <w:pStyle w:val="Heading1"/>
-      </w:pPr>
-      <w:r>
+          <w:rFonts w:ascii="Calibri" w:eastAsia="Calibri" w:hAnsi="Calibri" w:cs="Calibri"/>
+          <w:lang w:val="en-US"/>
+        </w:rPr>
+      </w:pPr>
+      <w:r>
+        <w:rPr>
+          <w:rFonts w:ascii="Calibri" w:eastAsia="Calibri" w:hAnsi="Calibri" w:cs="Calibri"/>
+          <w:lang w:val="en-US"/>
+        </w:rPr>
         <w:t>License</w:t>
       </w:r>
     </w:p>
     <w:p>
       <w:pPr>
-        <w:pStyle w:val="Heading2"/>
-        <w:rPr>
-          <w:lang w:val="en-US"/>
-        </w:rPr>
-      </w:pPr>
-      <w:r>
-        <w:rPr>
-          <w:lang w:val="en-US"/>
-        </w:rPr>
-        <w:t>License</w:t>
-      </w:r>
-    </w:p>
-    <w:p>
-      <w:pPr>
-        <w:rPr>
-          <w:lang w:val="en-US"/>
-        </w:rPr>
-      </w:pPr>
-      <w:r>
-        <w:rPr>
-          <w:lang w:val="en-US"/>
-        </w:rPr>
-        <w:t xml:space="preserve">&lt;Which </w:t>
+        <w:rPr>
+          <w:lang w:val="en-US"/>
+        </w:rPr>
+      </w:pPr>
+      <w:r>
+        <w:rPr>
+          <w:lang w:val="en-US"/>
+        </w:rPr>
+        <w:t xml:space="preserve">&lt;WHICH </w:t>
       </w:r>
       <w:proofErr w:type="gramStart"/>
       <w:r>
         <w:rPr>
           <w:lang w:val="en-US"/>
         </w:rPr>
-        <w:t>open source</w:t>
+        <w:t>OPEN SOURCE</w:t>
       </w:r>
       <w:proofErr w:type="gramEnd"/>
       <w:r>
         <w:rPr>
           <w:lang w:val="en-US"/>
         </w:rPr>
-        <w:t xml:space="preserve"> license</w:t>
-      </w:r>
-      <w:r>
-        <w:rPr>
-          <w:lang w:val="en-US"/>
-        </w:rPr>
-        <w:t>(</w:t>
-      </w:r>
-      <w:r>
-        <w:rPr>
-          <w:lang w:val="en-US"/>
-        </w:rPr>
-        <w:t>s</w:t>
-      </w:r>
-      <w:r>
-        <w:rPr>
-          <w:lang w:val="en-US"/>
-        </w:rPr>
-        <w:t>)</w:t>
-      </w:r>
-      <w:r>
-        <w:rPr>
-          <w:lang w:val="en-US"/>
-        </w:rPr>
-        <w:t xml:space="preserve"> apply to the device&gt;</w:t>
+        <w:t xml:space="preserve"> LICENSE(S) APPLY TO THE DEVICE</w:t>
+      </w:r>
+      <w:r>
+        <w:rPr>
+          <w:lang w:val="en-US"/>
+        </w:rPr>
+        <w:t>&gt;</w:t>
       </w:r>
     </w:p>
     <w:p>
@@ -2844,6 +3778,12 @@
         </w:rPr>
         <w:t>Hardware:</w:t>
       </w:r>
+      <w:r>
+        <w:rPr>
+          <w:lang w:val="en-US"/>
+        </w:rPr>
+        <w:t xml:space="preserve"> &lt;INSERT HARDWARE LICENSE IF APPLICABLE&gt;</w:t>
+      </w:r>
     </w:p>
     <w:p>
       <w:pPr>
@@ -2857,6 +3797,12 @@
         </w:rPr>
         <w:t>Software:</w:t>
       </w:r>
+      <w:r>
+        <w:rPr>
+          <w:lang w:val="en-US"/>
+        </w:rPr>
+        <w:t xml:space="preserve"> &lt;INSERT SOFTWARE LICENSE IF APPLICABLE&gt;</w:t>
+      </w:r>
     </w:p>
     <w:p>
       <w:pPr>
@@ -2869,6 +3815,12 @@
           <w:lang w:val="en-US"/>
         </w:rPr>
         <w:t>Documentation:</w:t>
+      </w:r>
+      <w:r>
+        <w:rPr>
+          <w:lang w:val="en-US"/>
+        </w:rPr>
+        <w:t xml:space="preserve"> &lt;INSERT DOCUMENTATION LICENSE IF APPLICABLE&gt;</w:t>
       </w:r>
     </w:p>
     <w:sectPr>
@@ -2997,7 +3949,7 @@
         <w:sz w:val="16"/>
         <w:szCs w:val="16"/>
       </w:rPr>
-      <w:t>© 202</w:t>
+      <w:t xml:space="preserve">© </w:t>
     </w:r>
     <w:r>
       <w:rPr>
@@ -3005,7 +3957,7 @@
         <w:sz w:val="16"/>
         <w:szCs w:val="16"/>
       </w:rPr>
-      <w:t>2</w:t>
+      <w:t xml:space="preserve">&lt;YEAR&gt; </w:t>
     </w:r>
     <w:r>
       <w:rPr>
@@ -3013,18 +3965,46 @@
         <w:sz w:val="16"/>
         <w:szCs w:val="16"/>
       </w:rPr>
-      <w:t xml:space="preserve"> by &lt;Author&gt;. </w:t>
+      <w:t>by &lt;AUTHOR&gt; OR  &lt;</w:t>
     </w:r>
+    <w:hyperlink r:id="rId2">
+      <w:r>
+        <w:rPr>
+          <w:color w:val="404040" w:themeColor="text1" w:themeTint="BF"/>
+          <w:sz w:val="16"/>
+          <w:szCs w:val="16"/>
+          <w:u w:val="single"/>
+        </w:rPr>
+        <w:t>Neil Squire</w:t>
+      </w:r>
+    </w:hyperlink>
     <w:r>
       <w:rPr>
         <w:color w:val="404040" w:themeColor="text1" w:themeTint="BF"/>
         <w:sz w:val="16"/>
         <w:szCs w:val="16"/>
+        <w:u w:val="single"/>
+      </w:rPr>
+      <w:t>&gt;</w:t>
+    </w:r>
+    <w:r>
+      <w:rPr>
+        <w:color w:val="404040" w:themeColor="text1" w:themeTint="BF"/>
+        <w:sz w:val="16"/>
+        <w:szCs w:val="16"/>
+      </w:rPr>
+      <w:t>.</w:t>
+    </w:r>
+    <w:r>
+      <w:rPr>
+        <w:color w:val="404040" w:themeColor="text1" w:themeTint="BF"/>
+        <w:sz w:val="16"/>
+        <w:szCs w:val="16"/>
       </w:rPr>
       <w:br/>
       <w:t xml:space="preserve">This work is licensed under the CC BY SA 4.0 License: </w:t>
     </w:r>
-    <w:hyperlink r:id="rId2">
+    <w:hyperlink r:id="rId3">
       <w:r>
         <w:rPr>
           <w:rStyle w:val="Hyperlink"/>
@@ -3223,6 +4203,7 @@
         <w:szCs w:val="52"/>
       </w:rPr>
     </w:pPr>
+    <w:proofErr w:type="gramStart"/>
     <w:r>
       <w:rPr>
         <w:b/>
@@ -3241,7 +4222,38 @@
         <w:sz w:val="16"/>
         <w:szCs w:val="16"/>
       </w:rPr>
-      <w:t>X.X</w:t>
+      <w:t>&lt;</w:t>
+    </w:r>
+    <w:r>
+      <w:rPr>
+        <w:b/>
+        <w:bCs/>
+        <w:color w:val="646464"/>
+        <w:sz w:val="16"/>
+        <w:szCs w:val="16"/>
+      </w:rPr>
+      <w:t>X.</w:t>
+    </w:r>
+    <w:r>
+      <w:rPr>
+        <w:b/>
+        <w:bCs/>
+        <w:color w:val="646464"/>
+        <w:sz w:val="16"/>
+        <w:szCs w:val="16"/>
+      </w:rPr>
+      <w:t>Y.Z</w:t>
+    </w:r>
+    <w:proofErr w:type="gramEnd"/>
+    <w:r>
+      <w:rPr>
+        <w:b/>
+        <w:bCs/>
+        <w:color w:val="646464"/>
+        <w:sz w:val="16"/>
+        <w:szCs w:val="16"/>
+      </w:rPr>
+      <w:t>&gt;</w:t>
     </w:r>
     <w:r>
       <w:rPr>
@@ -3275,8 +4287,8 @@
         <w:b/>
         <w:bCs/>
         <w:color w:val="646464"/>
-        <w:sz w:val="52"/>
-        <w:szCs w:val="52"/>
+        <w:sz w:val="36"/>
+        <w:szCs w:val="36"/>
       </w:rPr>
     </w:pPr>
     <w:r>
@@ -3288,7 +4300,7 @@
         <w:sz w:val="36"/>
         <w:szCs w:val="36"/>
       </w:rPr>
-      <w:t>&lt;Device Name&gt;</w:t>
+      <w:t>&lt;DEVICE NAME&gt;</w:t>
     </w:r>
   </w:p>
   <w:p>
@@ -3326,6 +4338,119 @@
 <file path=word/numbering.xml><?xml version="1.0" encoding="utf-8"?>
 <w:numbering xmlns:wpc="http://schemas.microsoft.com/office/word/2010/wordprocessingCanvas" xmlns:cx="http://schemas.microsoft.com/office/drawing/2014/chartex" xmlns:cx1="http://schemas.microsoft.com/office/drawing/2015/9/8/chartex" xmlns:cx2="http://schemas.microsoft.com/office/drawing/2015/10/21/chartex" xmlns:cx3="http://schemas.microsoft.com/office/drawing/2016/5/9/chartex" xmlns:cx4="http://schemas.microsoft.com/office/drawing/2016/5/10/chartex" xmlns:cx5="http://schemas.microsoft.com/office/drawing/2016/5/11/chartex" xmlns:cx6="http://schemas.microsoft.com/office/drawing/2016/5/12/chartex" xmlns:cx7="http://schemas.microsoft.com/office/drawing/2016/5/13/chartex" xmlns:cx8="http://schemas.microsoft.com/office/drawing/2016/5/14/chartex" xmlns:mc="http://schemas.openxmlformats.org/markup-compatibility/2006" xmlns:aink="http://schemas.microsoft.com/office/drawing/2016/ink" xmlns:am3d="http://schemas.microsoft.com/office/drawing/2017/model3d" xmlns:o="urn:schemas-microsoft-com:office:office" xmlns:oel="http://schemas.microsoft.com/office/2019/extlst" xmlns:r="http://schemas.openxmlformats.org/officeDocument/2006/relationships" xmlns:m="http://schemas.openxmlformats.org/officeDocument/2006/math" xmlns:v="urn:schemas-microsoft-com:vml" xmlns:wp14="http://schemas.microsoft.com/office/word/2010/wordprocessingDrawing" xmlns:wp="http://schemas.openxmlformats.org/drawingml/2006/wordprocessingDrawing" xmlns:w10="urn:schemas-microsoft-com:office:word" xmlns:w="http://schemas.openxmlformats.org/wordprocessingml/2006/main" xmlns:w14="http://schemas.microsoft.com/office/word/2010/wordml" xmlns:w15="http://schemas.microsoft.com/office/word/2012/wordml" xmlns:w16cex="http://schemas.microsoft.com/office/word/2018/wordml/cex" xmlns:w16cid="http://schemas.microsoft.com/office/word/2016/wordml/cid" xmlns:w16="http://schemas.microsoft.com/office/word/2018/wordml" xmlns:w16du="http://schemas.microsoft.com/office/word/2023/wordml/word16du" xmlns:w16sdtdh="http://schemas.microsoft.com/office/word/2020/wordml/sdtdatahash" xmlns:w16se="http://schemas.microsoft.com/office/word/2015/wordml/symex" xmlns:wpg="http://schemas.microsoft.com/office/word/2010/wordprocessingGroup" xmlns:wpi="http://schemas.microsoft.com/office/word/2010/wordprocessingInk" xmlns:wne="http://schemas.microsoft.com/office/word/2006/wordml" xmlns:wps="http://schemas.microsoft.com/office/word/2010/wordprocessingShape" mc:Ignorable="w14 w15 w16se w16cid w16 w16cex w16sdtdh w16du wp14">
   <w:abstractNum w:abstractNumId="0" w15:restartNumberingAfterBreak="0">
+    <w:nsid w:val="0611A64E"/>
+    <w:multiLevelType w:val="hybridMultilevel"/>
+    <w:tmpl w:val="BC6AB35C"/>
+    <w:lvl w:ilvl="0" w:tplc="6D828E7A">
+      <w:start w:val="1"/>
+      <w:numFmt w:val="bullet"/>
+      <w:lvlText w:val=""/>
+      <w:lvlJc w:val="left"/>
+      <w:pPr>
+        <w:ind w:left="720" w:hanging="360"/>
+      </w:pPr>
+      <w:rPr>
+        <w:rFonts w:ascii="Symbol" w:hAnsi="Symbol" w:hint="default"/>
+      </w:rPr>
+    </w:lvl>
+    <w:lvl w:ilvl="1" w:tplc="4EB02AF2">
+      <w:start w:val="1"/>
+      <w:numFmt w:val="bullet"/>
+      <w:lvlText w:val="o"/>
+      <w:lvlJc w:val="left"/>
+      <w:pPr>
+        <w:ind w:left="1440" w:hanging="360"/>
+      </w:pPr>
+      <w:rPr>
+        <w:rFonts w:ascii="Courier New" w:hAnsi="Courier New" w:hint="default"/>
+      </w:rPr>
+    </w:lvl>
+    <w:lvl w:ilvl="2" w:tplc="CD3E7720">
+      <w:start w:val="1"/>
+      <w:numFmt w:val="bullet"/>
+      <w:lvlText w:val=""/>
+      <w:lvlJc w:val="left"/>
+      <w:pPr>
+        <w:ind w:left="2160" w:hanging="360"/>
+      </w:pPr>
+      <w:rPr>
+        <w:rFonts w:ascii="Wingdings" w:hAnsi="Wingdings" w:hint="default"/>
+      </w:rPr>
+    </w:lvl>
+    <w:lvl w:ilvl="3" w:tplc="9A507166">
+      <w:start w:val="1"/>
+      <w:numFmt w:val="bullet"/>
+      <w:lvlText w:val=""/>
+      <w:lvlJc w:val="left"/>
+      <w:pPr>
+        <w:ind w:left="2880" w:hanging="360"/>
+      </w:pPr>
+      <w:rPr>
+        <w:rFonts w:ascii="Symbol" w:hAnsi="Symbol" w:hint="default"/>
+      </w:rPr>
+    </w:lvl>
+    <w:lvl w:ilvl="4" w:tplc="E834DB1E">
+      <w:start w:val="1"/>
+      <w:numFmt w:val="bullet"/>
+      <w:lvlText w:val="o"/>
+      <w:lvlJc w:val="left"/>
+      <w:pPr>
+        <w:ind w:left="3600" w:hanging="360"/>
+      </w:pPr>
+      <w:rPr>
+        <w:rFonts w:ascii="Courier New" w:hAnsi="Courier New" w:hint="default"/>
+      </w:rPr>
+    </w:lvl>
+    <w:lvl w:ilvl="5" w:tplc="AF4EF0EA">
+      <w:start w:val="1"/>
+      <w:numFmt w:val="bullet"/>
+      <w:lvlText w:val=""/>
+      <w:lvlJc w:val="left"/>
+      <w:pPr>
+        <w:ind w:left="4320" w:hanging="360"/>
+      </w:pPr>
+      <w:rPr>
+        <w:rFonts w:ascii="Wingdings" w:hAnsi="Wingdings" w:hint="default"/>
+      </w:rPr>
+    </w:lvl>
+    <w:lvl w:ilvl="6" w:tplc="0750F596">
+      <w:start w:val="1"/>
+      <w:numFmt w:val="bullet"/>
+      <w:lvlText w:val=""/>
+      <w:lvlJc w:val="left"/>
+      <w:pPr>
+        <w:ind w:left="5040" w:hanging="360"/>
+      </w:pPr>
+      <w:rPr>
+        <w:rFonts w:ascii="Symbol" w:hAnsi="Symbol" w:hint="default"/>
+      </w:rPr>
+    </w:lvl>
+    <w:lvl w:ilvl="7" w:tplc="2A0C5338">
+      <w:start w:val="1"/>
+      <w:numFmt w:val="bullet"/>
+      <w:lvlText w:val="o"/>
+      <w:lvlJc w:val="left"/>
+      <w:pPr>
+        <w:ind w:left="5760" w:hanging="360"/>
+      </w:pPr>
+      <w:rPr>
+        <w:rFonts w:ascii="Courier New" w:hAnsi="Courier New" w:hint="default"/>
+      </w:rPr>
+    </w:lvl>
+    <w:lvl w:ilvl="8" w:tplc="0EFAE67A">
+      <w:start w:val="1"/>
+      <w:numFmt w:val="bullet"/>
+      <w:lvlText w:val=""/>
+      <w:lvlJc w:val="left"/>
+      <w:pPr>
+        <w:ind w:left="6480" w:hanging="360"/>
+      </w:pPr>
+      <w:rPr>
+        <w:rFonts w:ascii="Wingdings" w:hAnsi="Wingdings" w:hint="default"/>
+      </w:rPr>
+    </w:lvl>
+  </w:abstractNum>
+  <w:abstractNum w:abstractNumId="1" w15:restartNumberingAfterBreak="0">
     <w:nsid w:val="282843B3"/>
     <w:multiLevelType w:val="multilevel"/>
     <w:tmpl w:val="E77C0656"/>
@@ -3466,7 +4591,7 @@
       </w:rPr>
     </w:lvl>
   </w:abstractNum>
-  <w:abstractNum w:abstractNumId="1" w15:restartNumberingAfterBreak="0">
+  <w:abstractNum w:abstractNumId="2" w15:restartNumberingAfterBreak="0">
     <w:nsid w:val="603F0D47"/>
     <w:multiLevelType w:val="multilevel"/>
     <w:tmpl w:val="3D38FCE0"/>
@@ -3607,7 +4732,7 @@
       </w:rPr>
     </w:lvl>
   </w:abstractNum>
-  <w:abstractNum w:abstractNumId="2" w15:restartNumberingAfterBreak="0">
+  <w:abstractNum w:abstractNumId="3" w15:restartNumberingAfterBreak="0">
     <w:nsid w:val="7C7606DE"/>
     <w:multiLevelType w:val="multilevel"/>
     <w:tmpl w:val="3370BF58"/>
@@ -3749,13 +4874,16 @@
     </w:lvl>
   </w:abstractNum>
   <w:num w:numId="1" w16cid:durableId="2029720227">
-    <w:abstractNumId w:val="0"/>
+    <w:abstractNumId w:val="1"/>
   </w:num>
   <w:num w:numId="2" w16cid:durableId="432556868">
-    <w:abstractNumId w:val="1"/>
+    <w:abstractNumId w:val="2"/>
   </w:num>
   <w:num w:numId="3" w16cid:durableId="1951890145">
-    <w:abstractNumId w:val="2"/>
+    <w:abstractNumId w:val="3"/>
+  </w:num>
+  <w:num w:numId="4" w16cid:durableId="93207428">
+    <w:abstractNumId w:val="0"/>
   </w:num>
 </w:numbering>
 </file>
@@ -4875,6 +6003,41 @@
       <w:shd w:val="clear" w:color="auto" w:fill="E1DFDD"/>
     </w:rPr>
   </w:style>
+  <w:style w:type="paragraph" w:styleId="ListParagraph">
+    <w:name w:val="List Paragraph"/>
+    <w:basedOn w:val="Normal"/>
+    <w:uiPriority w:val="34"/>
+    <w:qFormat/>
+    <w:rsid w:val="004746BD"/>
+    <w:pPr>
+      <w:ind w:left="720"/>
+      <w:contextualSpacing/>
+    </w:pPr>
+  </w:style>
+  <w:style w:type="paragraph" w:customStyle="1" w:styleId="paragraph">
+    <w:name w:val="paragraph"/>
+    <w:basedOn w:val="Normal"/>
+    <w:rsid w:val="007A1FD7"/>
+    <w:pPr>
+      <w:spacing w:before="100" w:beforeAutospacing="1" w:after="100" w:afterAutospacing="1" w:line="240" w:lineRule="auto"/>
+    </w:pPr>
+    <w:rPr>
+      <w:rFonts w:ascii="Times New Roman" w:eastAsia="Times New Roman" w:hAnsi="Times New Roman" w:cs="Times New Roman"/>
+      <w:sz w:val="24"/>
+      <w:szCs w:val="24"/>
+      <w:lang w:val="en-US"/>
+    </w:rPr>
+  </w:style>
+  <w:style w:type="character" w:customStyle="1" w:styleId="normaltextrun">
+    <w:name w:val="normaltextrun"/>
+    <w:basedOn w:val="DefaultParagraphFont"/>
+    <w:rsid w:val="007A1FD7"/>
+  </w:style>
+  <w:style w:type="character" w:customStyle="1" w:styleId="eop">
+    <w:name w:val="eop"/>
+    <w:basedOn w:val="DefaultParagraphFont"/>
+    <w:rsid w:val="007A1FD7"/>
+  </w:style>
 </w:styles>
 </file>
 
@@ -5149,21 +6312,14 @@
 </file>
 
 <file path=customXml/item2.xml><?xml version="1.0" encoding="utf-8"?>
-<p:properties xmlns:p="http://schemas.microsoft.com/office/2006/metadata/properties" xmlns:xsi="http://www.w3.org/2001/XMLSchema-instance" xmlns:pc="http://schemas.microsoft.com/office/infopath/2007/PartnerControls">
-  <documentManagement>
-    <TaxCatchAll xmlns="38b325e6-602c-452a-8617-173bf47082c5" xsi:nil="true"/>
-    <lcf76f155ced4ddcb4097134ff3c332f xmlns="8cf100d1-0775-4feb-8634-62999c4541bc">
-      <Terms xmlns="http://schemas.microsoft.com/office/infopath/2007/PartnerControls"/>
-    </lcf76f155ced4ddcb4097134ff3c332f>
-  </documentManagement>
-</p:properties>
+<b:Sources xmlns:b="http://schemas.openxmlformats.org/officeDocument/2006/bibliography" xmlns="http://schemas.openxmlformats.org/officeDocument/2006/bibliography" SelectedStyle="\APASixthEditionOfficeOnline.xsl" StyleName="APA" Version="6"/>
 </file>
 
 <file path=customXml/item3.xml><?xml version="1.0" encoding="utf-8"?>
-<ct:contentTypeSchema xmlns:ct="http://schemas.microsoft.com/office/2006/metadata/contentType" xmlns:ma="http://schemas.microsoft.com/office/2006/metadata/properties/metaAttributes" ct:_="" ma:_="" ma:contentTypeName="Document" ma:contentTypeID="0x010100456CAEA290209545A9F8681F83603874" ma:contentTypeVersion="18" ma:contentTypeDescription="Create a new document." ma:contentTypeScope="" ma:versionID="e35f94ae33f6d332f6080062d75f0ffe">
-  <xsd:schema xmlns:xsd="http://www.w3.org/2001/XMLSchema" xmlns:xs="http://www.w3.org/2001/XMLSchema" xmlns:p="http://schemas.microsoft.com/office/2006/metadata/properties" xmlns:ns2="8cf100d1-0775-4feb-8634-62999c4541bc" xmlns:ns3="38b325e6-602c-452a-8617-173bf47082c5" targetNamespace="http://schemas.microsoft.com/office/2006/metadata/properties" ma:root="true" ma:fieldsID="7e79f0fd5754c50ae17b688c6992d0ee" ns2:_="" ns3:_="">
-    <xsd:import namespace="8cf100d1-0775-4feb-8634-62999c4541bc"/>
-    <xsd:import namespace="38b325e6-602c-452a-8617-173bf47082c5"/>
+<ct:contentTypeSchema xmlns:ct="http://schemas.microsoft.com/office/2006/metadata/contentType" xmlns:ma="http://schemas.microsoft.com/office/2006/metadata/properties/metaAttributes" ct:_="" ma:_="" ma:contentTypeName="Document" ma:contentTypeID="0x010100B51EC7ECFAC78D4E8EF6CBAFFF0B3505" ma:contentTypeVersion="18" ma:contentTypeDescription="Create a new document." ma:contentTypeScope="" ma:versionID="c16a8de1b3ad07fcfe40131daee80152">
+  <xsd:schema xmlns:xsd="http://www.w3.org/2001/XMLSchema" xmlns:xs="http://www.w3.org/2001/XMLSchema" xmlns:p="http://schemas.microsoft.com/office/2006/metadata/properties" xmlns:ns2="cf9f6c1f-8ad0-4eb8-bb2b-fb0b622a341e" xmlns:ns3="72c39c84-b0a3-45a2-a38c-ff46bb47f11f" targetNamespace="http://schemas.microsoft.com/office/2006/metadata/properties" ma:root="true" ma:fieldsID="85720a748046338a72a4f25fe522aa39" ns2:_="" ns3:_="">
+    <xsd:import namespace="cf9f6c1f-8ad0-4eb8-bb2b-fb0b622a341e"/>
+    <xsd:import namespace="72c39c84-b0a3-45a2-a38c-ff46bb47f11f"/>
     <xsd:element name="properties">
       <xsd:complexType>
         <xsd:sequence>
@@ -5172,12 +6328,12 @@
               <xsd:all>
                 <xsd:element ref="ns2:MediaServiceMetadata" minOccurs="0"/>
                 <xsd:element ref="ns2:MediaServiceFastMetadata" minOccurs="0"/>
+                <xsd:element ref="ns2:MediaServiceAutoKeyPoints" minOccurs="0"/>
+                <xsd:element ref="ns2:MediaServiceKeyPoints" minOccurs="0"/>
                 <xsd:element ref="ns2:MediaServiceDateTaken" minOccurs="0"/>
-                <xsd:element ref="ns2:MediaServiceOCR" minOccurs="0"/>
                 <xsd:element ref="ns2:MediaServiceGenerationTime" minOccurs="0"/>
                 <xsd:element ref="ns2:MediaServiceEventHashCode" minOccurs="0"/>
-                <xsd:element ref="ns2:MediaServiceAutoKeyPoints" minOccurs="0"/>
-                <xsd:element ref="ns2:MediaServiceKeyPoints" minOccurs="0"/>
+                <xsd:element ref="ns2:MediaServiceOCR" minOccurs="0"/>
                 <xsd:element ref="ns2:MediaServiceLocation" minOccurs="0"/>
                 <xsd:element ref="ns3:SharedWithUsers" minOccurs="0"/>
                 <xsd:element ref="ns3:SharedWithDetails" minOccurs="0"/>
@@ -5193,7 +6349,7 @@
       </xsd:complexType>
     </xsd:element>
   </xsd:schema>
-  <xsd:schema xmlns:xsd="http://www.w3.org/2001/XMLSchema" xmlns:xs="http://www.w3.org/2001/XMLSchema" xmlns:dms="http://schemas.microsoft.com/office/2006/documentManagement/types" xmlns:pc="http://schemas.microsoft.com/office/infopath/2007/PartnerControls" targetNamespace="8cf100d1-0775-4feb-8634-62999c4541bc" elementFormDefault="qualified">
+  <xsd:schema xmlns:xsd="http://www.w3.org/2001/XMLSchema" xmlns:xs="http://www.w3.org/2001/XMLSchema" xmlns:dms="http://schemas.microsoft.com/office/2006/documentManagement/types" xmlns:pc="http://schemas.microsoft.com/office/infopath/2007/PartnerControls" targetNamespace="cf9f6c1f-8ad0-4eb8-bb2b-fb0b622a341e" elementFormDefault="qualified">
     <xsd:import namespace="http://schemas.microsoft.com/office/2006/documentManagement/types"/>
     <xsd:import namespace="http://schemas.microsoft.com/office/infopath/2007/PartnerControls"/>
     <xsd:element name="MediaServiceMetadata" ma:index="8" nillable="true" ma:displayName="MediaServiceMetadata" ma:hidden="true" ma:internalName="MediaServiceMetadata" ma:readOnly="true">
@@ -5206,34 +6362,34 @@
         <xsd:restriction base="dms:Note"/>
       </xsd:simpleType>
     </xsd:element>
-    <xsd:element name="MediaServiceDateTaken" ma:index="10" nillable="true" ma:displayName="MediaServiceDateTaken" ma:hidden="true" ma:internalName="MediaServiceDateTaken" ma:readOnly="true">
+    <xsd:element name="MediaServiceAutoKeyPoints" ma:index="10" nillable="true" ma:displayName="MediaServiceAutoKeyPoints" ma:hidden="true" ma:internalName="MediaServiceAutoKeyPoints" ma:readOnly="true">
       <xsd:simpleType>
-        <xsd:restriction base="dms:Text"/>
+        <xsd:restriction base="dms:Note"/>
       </xsd:simpleType>
     </xsd:element>
-    <xsd:element name="MediaServiceOCR" ma:index="11" nillable="true" ma:displayName="Extracted Text" ma:internalName="MediaServiceOCR" ma:readOnly="true">
+    <xsd:element name="MediaServiceKeyPoints" ma:index="11" nillable="true" ma:displayName="KeyPoints" ma:internalName="MediaServiceKeyPoints" ma:readOnly="true">
       <xsd:simpleType>
         <xsd:restriction base="dms:Note">
           <xsd:maxLength value="255"/>
         </xsd:restriction>
       </xsd:simpleType>
     </xsd:element>
-    <xsd:element name="MediaServiceGenerationTime" ma:index="12" nillable="true" ma:displayName="MediaServiceGenerationTime" ma:hidden="true" ma:internalName="MediaServiceGenerationTime" ma:readOnly="true">
+    <xsd:element name="MediaServiceDateTaken" ma:index="12" nillable="true" ma:displayName="MediaServiceDateTaken" ma:hidden="true" ma:internalName="MediaServiceDateTaken" ma:readOnly="true">
       <xsd:simpleType>
         <xsd:restriction base="dms:Text"/>
       </xsd:simpleType>
     </xsd:element>
-    <xsd:element name="MediaServiceEventHashCode" ma:index="13" nillable="true" ma:displayName="MediaServiceEventHashCode" ma:hidden="true" ma:internalName="MediaServiceEventHashCode" ma:readOnly="true">
+    <xsd:element name="MediaServiceGenerationTime" ma:index="13" nillable="true" ma:displayName="MediaServiceGenerationTime" ma:hidden="true" ma:internalName="MediaServiceGenerationTime" ma:readOnly="true">
       <xsd:simpleType>
         <xsd:restriction base="dms:Text"/>
       </xsd:simpleType>
     </xsd:element>
-    <xsd:element name="MediaServiceAutoKeyPoints" ma:index="14" nillable="true" ma:displayName="MediaServiceAutoKeyPoints" ma:hidden="true" ma:internalName="MediaServiceAutoKeyPoints" ma:readOnly="true">
+    <xsd:element name="MediaServiceEventHashCode" ma:index="14" nillable="true" ma:displayName="MediaServiceEventHashCode" ma:hidden="true" ma:internalName="MediaServiceEventHashCode" ma:readOnly="true">
       <xsd:simpleType>
-        <xsd:restriction base="dms:Note"/>
+        <xsd:restriction base="dms:Text"/>
       </xsd:simpleType>
     </xsd:element>
-    <xsd:element name="MediaServiceKeyPoints" ma:index="15" nillable="true" ma:displayName="KeyPoints" ma:internalName="MediaServiceKeyPoints" ma:readOnly="true">
+    <xsd:element name="MediaServiceOCR" ma:index="15" nillable="true" ma:displayName="Extracted Text" ma:internalName="MediaServiceOCR" ma:readOnly="true">
       <xsd:simpleType>
         <xsd:restriction base="dms:Note">
           <xsd:maxLength value="255"/>
@@ -5268,7 +6424,7 @@
       </xsd:simpleType>
     </xsd:element>
   </xsd:schema>
-  <xsd:schema xmlns:xsd="http://www.w3.org/2001/XMLSchema" xmlns:xs="http://www.w3.org/2001/XMLSchema" xmlns:dms="http://schemas.microsoft.com/office/2006/documentManagement/types" xmlns:pc="http://schemas.microsoft.com/office/infopath/2007/PartnerControls" targetNamespace="38b325e6-602c-452a-8617-173bf47082c5" elementFormDefault="qualified">
+  <xsd:schema xmlns:xsd="http://www.w3.org/2001/XMLSchema" xmlns:xs="http://www.w3.org/2001/XMLSchema" xmlns:dms="http://schemas.microsoft.com/office/2006/documentManagement/types" xmlns:pc="http://schemas.microsoft.com/office/infopath/2007/PartnerControls" targetNamespace="72c39c84-b0a3-45a2-a38c-ff46bb47f11f" elementFormDefault="qualified">
     <xsd:import namespace="http://schemas.microsoft.com/office/2006/documentManagement/types"/>
     <xsd:import namespace="http://schemas.microsoft.com/office/infopath/2007/PartnerControls"/>
     <xsd:element name="SharedWithUsers" ma:index="17" nillable="true" ma:displayName="Shared With" ma:internalName="SharedWithUsers" ma:readOnly="true">
@@ -5297,7 +6453,7 @@
         </xsd:restriction>
       </xsd:simpleType>
     </xsd:element>
-    <xsd:element name="TaxCatchAll" ma:index="22" nillable="true" ma:displayName="Taxonomy Catch All Column" ma:hidden="true" ma:list="{fa4f962d-b49e-4e9c-aab6-6f9508495272}" ma:internalName="TaxCatchAll" ma:showField="CatchAllData" ma:web="38b325e6-602c-452a-8617-173bf47082c5">
+    <xsd:element name="TaxCatchAll" ma:index="22" nillable="true" ma:displayName="Taxonomy Catch All Column" ma:hidden="true" ma:list="{230263d0-9f1a-4e63-a49c-f06b563fb00a}" ma:internalName="TaxCatchAll" ma:showField="CatchAllData" ma:web="72c39c84-b0a3-45a2-a38c-ff46bb47f11f">
       <xsd:complexType>
         <xsd:complexContent>
           <xsd:extension base="dms:MultiChoiceLookup">
@@ -5409,7 +6565,14 @@
 </file>
 
 <file path=customXml/item4.xml><?xml version="1.0" encoding="utf-8"?>
-<b:Sources xmlns:b="http://schemas.openxmlformats.org/officeDocument/2006/bibliography" xmlns="http://schemas.openxmlformats.org/officeDocument/2006/bibliography" SelectedStyle="\APASixthEditionOfficeOnline.xsl" StyleName="APA" Version="6"/>
+<p:properties xmlns:p="http://schemas.microsoft.com/office/2006/metadata/properties" xmlns:xsi="http://www.w3.org/2001/XMLSchema-instance" xmlns:pc="http://schemas.microsoft.com/office/infopath/2007/PartnerControls">
+  <documentManagement>
+    <TaxCatchAll xmlns="72c39c84-b0a3-45a2-a38c-ff46bb47f11f" xsi:nil="true"/>
+    <lcf76f155ced4ddcb4097134ff3c332f xmlns="cf9f6c1f-8ad0-4eb8-bb2b-fb0b622a341e">
+      <Terms xmlns="http://schemas.microsoft.com/office/infopath/2007/PartnerControls"/>
+    </lcf76f155ced4ddcb4097134ff3c332f>
+  </documentManagement>
+</p:properties>
 </file>
 
 <file path=customXml/itemProps1.xml><?xml version="1.0" encoding="utf-8"?>
@@ -5421,31 +6584,22 @@
 </file>
 
 <file path=customXml/itemProps2.xml><?xml version="1.0" encoding="utf-8"?>
-<ds:datastoreItem xmlns:ds="http://schemas.openxmlformats.org/officeDocument/2006/customXml" ds:itemID="{409E795B-55BB-4B09-A4AF-7E3EFD40BF53}">
+<ds:datastoreItem xmlns:ds="http://schemas.openxmlformats.org/officeDocument/2006/customXml" ds:itemID="{5490CF3F-A64E-4B68-BE9F-6B8BA2E9C457}">
   <ds:schemaRefs>
-    <ds:schemaRef ds:uri="38b325e6-602c-452a-8617-173bf47082c5"/>
-    <ds:schemaRef ds:uri="http://schemas.microsoft.com/office/infopath/2007/PartnerControls"/>
-    <ds:schemaRef ds:uri="http://purl.org/dc/terms/"/>
-    <ds:schemaRef ds:uri="http://purl.org/dc/dcmitype/"/>
-    <ds:schemaRef ds:uri="http://schemas.microsoft.com/office/2006/documentManagement/types"/>
-    <ds:schemaRef ds:uri="8cf100d1-0775-4feb-8634-62999c4541bc"/>
-    <ds:schemaRef ds:uri="http://www.w3.org/XML/1998/namespace"/>
-    <ds:schemaRef ds:uri="http://schemas.openxmlformats.org/package/2006/metadata/core-properties"/>
-    <ds:schemaRef ds:uri="http://purl.org/dc/elements/1.1/"/>
-    <ds:schemaRef ds:uri="http://schemas.microsoft.com/office/2006/metadata/properties"/>
+    <ds:schemaRef ds:uri="http://schemas.openxmlformats.org/officeDocument/2006/bibliography"/>
   </ds:schemaRefs>
 </ds:datastoreItem>
 </file>
 
 <file path=customXml/itemProps3.xml><?xml version="1.0" encoding="utf-8"?>
-<ds:datastoreItem xmlns:ds="http://schemas.openxmlformats.org/officeDocument/2006/customXml" ds:itemID="{B2164BF0-7BBA-45EA-B035-D6DC564C80FD}">
+<ds:datastoreItem xmlns:ds="http://schemas.openxmlformats.org/officeDocument/2006/customXml" ds:itemID="{63A1D694-F592-45EC-8254-99B98AE95D0A}">
   <ds:schemaRefs>
     <ds:schemaRef ds:uri="http://schemas.microsoft.com/office/2006/metadata/contentType"/>
     <ds:schemaRef ds:uri="http://schemas.microsoft.com/office/2006/metadata/properties/metaAttributes"/>
     <ds:schemaRef ds:uri="http://www.w3.org/2001/XMLSchema"/>
     <ds:schemaRef ds:uri="http://schemas.microsoft.com/office/2006/metadata/properties"/>
-    <ds:schemaRef ds:uri="8cf100d1-0775-4feb-8634-62999c4541bc"/>
-    <ds:schemaRef ds:uri="38b325e6-602c-452a-8617-173bf47082c5"/>
+    <ds:schemaRef ds:uri="cf9f6c1f-8ad0-4eb8-bb2b-fb0b622a341e"/>
+    <ds:schemaRef ds:uri="72c39c84-b0a3-45a2-a38c-ff46bb47f11f"/>
     <ds:schemaRef ds:uri="http://schemas.microsoft.com/office/2006/documentManagement/types"/>
     <ds:schemaRef ds:uri="http://schemas.microsoft.com/office/infopath/2007/PartnerControls"/>
     <ds:schemaRef ds:uri="http://schemas.openxmlformats.org/package/2006/metadata/core-properties"/>
@@ -5457,9 +6611,12 @@
 </file>
 
 <file path=customXml/itemProps4.xml><?xml version="1.0" encoding="utf-8"?>
-<ds:datastoreItem xmlns:ds="http://schemas.openxmlformats.org/officeDocument/2006/customXml" ds:itemID="{5490CF3F-A64E-4B68-BE9F-6B8BA2E9C457}">
+<ds:datastoreItem xmlns:ds="http://schemas.openxmlformats.org/officeDocument/2006/customXml" ds:itemID="{409E795B-55BB-4B09-A4AF-7E3EFD40BF53}">
   <ds:schemaRefs>
-    <ds:schemaRef ds:uri="http://schemas.openxmlformats.org/officeDocument/2006/bibliography"/>
+    <ds:schemaRef ds:uri="http://schemas.microsoft.com/office/2006/metadata/properties"/>
+    <ds:schemaRef ds:uri="http://schemas.microsoft.com/office/infopath/2007/PartnerControls"/>
+    <ds:schemaRef ds:uri="72c39c84-b0a3-45a2-a38c-ff46bb47f11f"/>
+    <ds:schemaRef ds:uri="cf9f6c1f-8ad0-4eb8-bb2b-fb0b622a341e"/>
   </ds:schemaRefs>
 </ds:datastoreItem>
 </file>
</xml_diff>